<commit_message>
Use Case Roboter vervollständigt
</commit_message>
<xml_diff>
--- a/SearchRobot/doc/Roboter/usecase_roboter.docx
+++ b/SearchRobot/doc/Roboter/usecase_roboter.docx
@@ -155,23 +155,13 @@
           <w:szCs w:val="40"/>
         </w:rPr>
       </w:pPr>
-      <w:proofErr w:type="spellStart"/>
       <w:r>
         <w:rPr>
           <w:b/>
           <w:sz w:val="40"/>
           <w:szCs w:val="40"/>
         </w:rPr>
-        <w:t>Use</w:t>
-      </w:r>
-      <w:proofErr w:type="spellEnd"/>
-      <w:r>
-        <w:rPr>
-          <w:b/>
-          <w:sz w:val="40"/>
-          <w:szCs w:val="40"/>
-        </w:rPr>
-        <w:t xml:space="preserve"> Case</w:t>
+        <w:t>Use Case</w:t>
       </w:r>
     </w:p>
     <w:p>
@@ -267,7 +257,7 @@
       <w:r>
         <w:br w:type="column"/>
       </w:r>
-      <w:bookmarkStart w:id="0" w:name="_Toc241824304"/>
+      <w:bookmarkStart w:id="0" w:name="_Toc241921193"/>
       <w:r>
         <w:lastRenderedPageBreak/>
         <w:t>Inhaltsverzeichnis</w:t>
@@ -295,6 +285,8 @@
       <w:r>
         <w:fldChar w:fldCharType="separate"/>
       </w:r>
+      <w:bookmarkStart w:id="1" w:name="_GoBack"/>
+      <w:bookmarkEnd w:id="1"/>
       <w:r>
         <w:rPr>
           <w:noProof/>
@@ -317,7 +309,7 @@
         <w:rPr>
           <w:noProof/>
         </w:rPr>
-        <w:instrText xml:space="preserve"> PAGEREF _Toc241824304 \h </w:instrText>
+        <w:instrText xml:space="preserve"> PAGEREF _Toc241921193 \h </w:instrText>
       </w:r>
       <w:r>
         <w:rPr>
@@ -377,7 +369,7 @@
         <w:rPr>
           <w:noProof/>
         </w:rPr>
-        <w:instrText xml:space="preserve"> PAGEREF _Toc241824305 \h </w:instrText>
+        <w:instrText xml:space="preserve"> PAGEREF _Toc241921194 \h </w:instrText>
       </w:r>
       <w:r>
         <w:rPr>
@@ -437,7 +429,7 @@
         <w:rPr>
           <w:noProof/>
         </w:rPr>
-        <w:instrText xml:space="preserve"> PAGEREF _Toc241824306 \h </w:instrText>
+        <w:instrText xml:space="preserve"> PAGEREF _Toc241921195 \h </w:instrText>
       </w:r>
       <w:r>
         <w:rPr>
@@ -497,7 +489,7 @@
         <w:rPr>
           <w:noProof/>
         </w:rPr>
-        <w:instrText xml:space="preserve"> PAGEREF _Toc241824307 \h </w:instrText>
+        <w:instrText xml:space="preserve"> PAGEREF _Toc241921196 \h </w:instrText>
       </w:r>
       <w:r>
         <w:rPr>
@@ -557,7 +549,7 @@
         <w:rPr>
           <w:noProof/>
         </w:rPr>
-        <w:instrText xml:space="preserve"> PAGEREF _Toc241824308 \h </w:instrText>
+        <w:instrText xml:space="preserve"> PAGEREF _Toc241921197 \h </w:instrText>
       </w:r>
       <w:r>
         <w:rPr>
@@ -599,7 +591,7 @@
         <w:rPr>
           <w:noProof/>
         </w:rPr>
-        <w:t>Hindernisse setzen</w:t>
+        <w:t>Roboter starten</w:t>
       </w:r>
       <w:r>
         <w:rPr>
@@ -617,7 +609,67 @@
         <w:rPr>
           <w:noProof/>
         </w:rPr>
-        <w:instrText xml:space="preserve"> PAGEREF _Toc241824309 \h </w:instrText>
+        <w:instrText xml:space="preserve"> PAGEREF _Toc241921198 \h </w:instrText>
+      </w:r>
+      <w:r>
+        <w:rPr>
+          <w:noProof/>
+        </w:rPr>
+      </w:r>
+      <w:r>
+        <w:rPr>
+          <w:noProof/>
+        </w:rPr>
+        <w:fldChar w:fldCharType="separate"/>
+      </w:r>
+      <w:r>
+        <w:rPr>
+          <w:noProof/>
+        </w:rPr>
+        <w:t>4</w:t>
+      </w:r>
+      <w:r>
+        <w:rPr>
+          <w:noProof/>
+        </w:rPr>
+        <w:fldChar w:fldCharType="end"/>
+      </w:r>
+    </w:p>
+    <w:p>
+      <w:pPr>
+        <w:pStyle w:val="Verzeichnis3"/>
+        <w:tabs>
+          <w:tab w:val="right" w:leader="dot" w:pos="9056"/>
+        </w:tabs>
+        <w:rPr>
+          <w:rFonts w:asciiTheme="minorHAnsi" w:hAnsiTheme="minorHAnsi"/>
+          <w:noProof/>
+          <w:lang w:eastAsia="ja-JP"/>
+        </w:rPr>
+      </w:pPr>
+      <w:r>
+        <w:rPr>
+          <w:noProof/>
+        </w:rPr>
+        <w:t>Roboter Konfigurieren</w:t>
+      </w:r>
+      <w:r>
+        <w:rPr>
+          <w:noProof/>
+        </w:rPr>
+        <w:tab/>
+      </w:r>
+      <w:r>
+        <w:rPr>
+          <w:noProof/>
+        </w:rPr>
+        <w:fldChar w:fldCharType="begin"/>
+      </w:r>
+      <w:r>
+        <w:rPr>
+          <w:noProof/>
+        </w:rPr>
+        <w:instrText xml:space="preserve"> PAGEREF _Toc241921199 \h </w:instrText>
       </w:r>
       <w:r>
         <w:rPr>
@@ -659,7 +711,7 @@
         <w:rPr>
           <w:noProof/>
         </w:rPr>
-        <w:t>Roboter setzen</w:t>
+        <w:t>Ziel finden</w:t>
       </w:r>
       <w:r>
         <w:rPr>
@@ -677,187 +729,7 @@
         <w:rPr>
           <w:noProof/>
         </w:rPr>
-        <w:instrText xml:space="preserve"> PAGEREF _Toc241824310 \h </w:instrText>
-      </w:r>
-      <w:r>
-        <w:rPr>
-          <w:noProof/>
-        </w:rPr>
-      </w:r>
-      <w:r>
-        <w:rPr>
-          <w:noProof/>
-        </w:rPr>
-        <w:fldChar w:fldCharType="separate"/>
-      </w:r>
-      <w:r>
-        <w:rPr>
-          <w:noProof/>
-        </w:rPr>
-        <w:t>4</w:t>
-      </w:r>
-      <w:r>
-        <w:rPr>
-          <w:noProof/>
-        </w:rPr>
-        <w:fldChar w:fldCharType="end"/>
-      </w:r>
-    </w:p>
-    <w:p>
-      <w:pPr>
-        <w:pStyle w:val="Verzeichnis2"/>
-        <w:tabs>
-          <w:tab w:val="right" w:leader="dot" w:pos="9056"/>
-        </w:tabs>
-        <w:rPr>
-          <w:rFonts w:asciiTheme="minorHAnsi" w:hAnsiTheme="minorHAnsi"/>
-          <w:noProof/>
-          <w:lang w:eastAsia="ja-JP"/>
-        </w:rPr>
-      </w:pPr>
-      <w:r>
-        <w:rPr>
-          <w:noProof/>
-        </w:rPr>
-        <w:t>Ziel setzten</w:t>
-      </w:r>
-      <w:r>
-        <w:rPr>
-          <w:noProof/>
-        </w:rPr>
-        <w:tab/>
-      </w:r>
-      <w:r>
-        <w:rPr>
-          <w:noProof/>
-        </w:rPr>
-        <w:fldChar w:fldCharType="begin"/>
-      </w:r>
-      <w:r>
-        <w:rPr>
-          <w:noProof/>
-        </w:rPr>
-        <w:instrText xml:space="preserve"> PAGEREF _Toc241824311 \h </w:instrText>
-      </w:r>
-      <w:r>
-        <w:rPr>
-          <w:noProof/>
-        </w:rPr>
-      </w:r>
-      <w:r>
-        <w:rPr>
-          <w:noProof/>
-        </w:rPr>
-        <w:fldChar w:fldCharType="separate"/>
-      </w:r>
-      <w:r>
-        <w:rPr>
-          <w:noProof/>
-        </w:rPr>
-        <w:t>4</w:t>
-      </w:r>
-      <w:r>
-        <w:rPr>
-          <w:noProof/>
-        </w:rPr>
-        <w:fldChar w:fldCharType="end"/>
-      </w:r>
-    </w:p>
-    <w:p>
-      <w:pPr>
-        <w:pStyle w:val="Verzeichnis2"/>
-        <w:tabs>
-          <w:tab w:val="right" w:leader="dot" w:pos="9056"/>
-        </w:tabs>
-        <w:rPr>
-          <w:rFonts w:asciiTheme="minorHAnsi" w:hAnsiTheme="minorHAnsi"/>
-          <w:noProof/>
-          <w:lang w:eastAsia="ja-JP"/>
-        </w:rPr>
-      </w:pPr>
-      <w:r>
-        <w:rPr>
-          <w:noProof/>
-        </w:rPr>
-        <w:t>Roboter starten</w:t>
-      </w:r>
-      <w:r>
-        <w:rPr>
-          <w:noProof/>
-        </w:rPr>
-        <w:tab/>
-      </w:r>
-      <w:r>
-        <w:rPr>
-          <w:noProof/>
-        </w:rPr>
-        <w:fldChar w:fldCharType="begin"/>
-      </w:r>
-      <w:r>
-        <w:rPr>
-          <w:noProof/>
-        </w:rPr>
-        <w:instrText xml:space="preserve"> PAGEREF _Toc241824312 \h </w:instrText>
-      </w:r>
-      <w:r>
-        <w:rPr>
-          <w:noProof/>
-        </w:rPr>
-      </w:r>
-      <w:r>
-        <w:rPr>
-          <w:noProof/>
-        </w:rPr>
-        <w:fldChar w:fldCharType="separate"/>
-      </w:r>
-      <w:r>
-        <w:rPr>
-          <w:noProof/>
-        </w:rPr>
-        <w:t>4</w:t>
-      </w:r>
-      <w:r>
-        <w:rPr>
-          <w:noProof/>
-        </w:rPr>
-        <w:fldChar w:fldCharType="end"/>
-      </w:r>
-    </w:p>
-    <w:p>
-      <w:pPr>
-        <w:pStyle w:val="Verzeichnis2"/>
-        <w:tabs>
-          <w:tab w:val="right" w:leader="dot" w:pos="9056"/>
-        </w:tabs>
-        <w:rPr>
-          <w:rFonts w:asciiTheme="minorHAnsi" w:hAnsiTheme="minorHAnsi"/>
-          <w:noProof/>
-          <w:lang w:eastAsia="ja-JP"/>
-        </w:rPr>
-      </w:pPr>
-      <w:r>
-        <w:rPr>
-          <w:noProof/>
-        </w:rPr>
-        <w:t>Spielfeld löschen</w:t>
-      </w:r>
-      <w:r>
-        <w:rPr>
-          <w:noProof/>
-        </w:rPr>
-        <w:tab/>
-      </w:r>
-      <w:r>
-        <w:rPr>
-          <w:noProof/>
-        </w:rPr>
-        <w:fldChar w:fldCharType="begin"/>
-      </w:r>
-      <w:r>
-        <w:rPr>
-          <w:noProof/>
-        </w:rPr>
-        <w:instrText xml:space="preserve"> PAGEREF _Toc241824313 \h </w:instrText>
+        <w:instrText xml:space="preserve"> PAGEREF _Toc241921200 \h </w:instrText>
       </w:r>
       <w:r>
         <w:rPr>
@@ -899,7 +771,7 @@
         <w:rPr>
           <w:noProof/>
         </w:rPr>
-        <w:t>Use Case UC1: Hindernisse setzen</w:t>
+        <w:t>Use Case UC1: Roboter starten</w:t>
       </w:r>
       <w:r>
         <w:rPr>
@@ -917,7 +789,7 @@
         <w:rPr>
           <w:noProof/>
         </w:rPr>
-        <w:instrText xml:space="preserve"> PAGEREF _Toc241824314 \h </w:instrText>
+        <w:instrText xml:space="preserve"> PAGEREF _Toc241921201 \h </w:instrText>
       </w:r>
       <w:r>
         <w:rPr>
@@ -959,7 +831,7 @@
         <w:rPr>
           <w:noProof/>
         </w:rPr>
-        <w:t>Use Case UC2: Roboter setzen</w:t>
+        <w:t>Use Case UC2: Roboter konfigurieren</w:t>
       </w:r>
       <w:r>
         <w:rPr>
@@ -977,7 +849,7 @@
         <w:rPr>
           <w:noProof/>
         </w:rPr>
-        <w:instrText xml:space="preserve"> PAGEREF _Toc241824315 \h </w:instrText>
+        <w:instrText xml:space="preserve"> PAGEREF _Toc241921202 \h </w:instrText>
       </w:r>
       <w:r>
         <w:rPr>
@@ -1019,7 +891,7 @@
         <w:rPr>
           <w:noProof/>
         </w:rPr>
-        <w:t>Use Case UC3: Ziel setzten</w:t>
+        <w:t>Use Case UC1: Ziel suchen</w:t>
       </w:r>
       <w:r>
         <w:rPr>
@@ -1037,7 +909,7 @@
         <w:rPr>
           <w:noProof/>
         </w:rPr>
-        <w:instrText xml:space="preserve"> PAGEREF _Toc241824316 \h </w:instrText>
+        <w:instrText xml:space="preserve"> PAGEREF _Toc241921203 \h </w:instrText>
       </w:r>
       <w:r>
         <w:rPr>
@@ -1064,131 +936,11 @@
       </w:r>
     </w:p>
     <w:p>
-      <w:pPr>
-        <w:pStyle w:val="Verzeichnis1"/>
-        <w:tabs>
-          <w:tab w:val="right" w:leader="dot" w:pos="9056"/>
-        </w:tabs>
-        <w:rPr>
-          <w:rFonts w:asciiTheme="minorHAnsi" w:hAnsiTheme="minorHAnsi"/>
-          <w:noProof/>
-          <w:lang w:eastAsia="ja-JP"/>
-        </w:rPr>
-      </w:pPr>
-      <w:r>
-        <w:rPr>
-          <w:noProof/>
-        </w:rPr>
-        <w:t>Use Case UC4: Roboter starten</w:t>
-      </w:r>
-      <w:r>
-        <w:rPr>
-          <w:noProof/>
-        </w:rPr>
-        <w:tab/>
-      </w:r>
-      <w:r>
-        <w:rPr>
-          <w:noProof/>
-        </w:rPr>
-        <w:fldChar w:fldCharType="begin"/>
-      </w:r>
-      <w:r>
-        <w:rPr>
-          <w:noProof/>
-        </w:rPr>
-        <w:instrText xml:space="preserve"> PAGEREF _Toc241824317 \h </w:instrText>
-      </w:r>
-      <w:r>
-        <w:rPr>
-          <w:noProof/>
-        </w:rPr>
-      </w:r>
-      <w:r>
-        <w:rPr>
-          <w:noProof/>
-        </w:rPr>
-        <w:fldChar w:fldCharType="separate"/>
-      </w:r>
-      <w:r>
-        <w:rPr>
-          <w:noProof/>
-        </w:rPr>
-        <w:t>6</w:t>
-      </w:r>
-      <w:r>
-        <w:rPr>
-          <w:noProof/>
-        </w:rPr>
+      <w:r>
         <w:fldChar w:fldCharType="end"/>
       </w:r>
     </w:p>
     <w:p>
-      <w:pPr>
-        <w:pStyle w:val="Verzeichnis1"/>
-        <w:tabs>
-          <w:tab w:val="right" w:leader="dot" w:pos="9056"/>
-        </w:tabs>
-        <w:rPr>
-          <w:rFonts w:asciiTheme="minorHAnsi" w:hAnsiTheme="minorHAnsi"/>
-          <w:noProof/>
-          <w:lang w:eastAsia="ja-JP"/>
-        </w:rPr>
-      </w:pPr>
-      <w:r>
-        <w:rPr>
-          <w:noProof/>
-        </w:rPr>
-        <w:t>Use Case UC5: Spielfeld löschen</w:t>
-      </w:r>
-      <w:r>
-        <w:rPr>
-          <w:noProof/>
-        </w:rPr>
-        <w:tab/>
-      </w:r>
-      <w:r>
-        <w:rPr>
-          <w:noProof/>
-        </w:rPr>
-        <w:fldChar w:fldCharType="begin"/>
-      </w:r>
-      <w:r>
-        <w:rPr>
-          <w:noProof/>
-        </w:rPr>
-        <w:instrText xml:space="preserve"> PAGEREF _Toc241824318 \h </w:instrText>
-      </w:r>
-      <w:r>
-        <w:rPr>
-          <w:noProof/>
-        </w:rPr>
-      </w:r>
-      <w:r>
-        <w:rPr>
-          <w:noProof/>
-        </w:rPr>
-        <w:fldChar w:fldCharType="separate"/>
-      </w:r>
-      <w:r>
-        <w:rPr>
-          <w:noProof/>
-        </w:rPr>
-        <w:t>6</w:t>
-      </w:r>
-      <w:r>
-        <w:rPr>
-          <w:noProof/>
-        </w:rPr>
-        <w:fldChar w:fldCharType="end"/>
-      </w:r>
-    </w:p>
-    <w:p>
-      <w:r>
-        <w:fldChar w:fldCharType="end"/>
-      </w:r>
-    </w:p>
-    <w:p>
       <w:r>
         <w:br w:type="column"/>
       </w:r>
@@ -1197,21 +949,21 @@
       <w:pPr>
         <w:pStyle w:val="berschrift1"/>
       </w:pPr>
-      <w:bookmarkStart w:id="1" w:name="_Toc241824305"/>
+      <w:bookmarkStart w:id="2" w:name="_Toc241921194"/>
       <w:r>
         <w:t>Akteure</w:t>
       </w:r>
-      <w:bookmarkEnd w:id="1"/>
+      <w:bookmarkEnd w:id="2"/>
     </w:p>
     <w:p>
       <w:pPr>
         <w:pStyle w:val="berschrift2"/>
       </w:pPr>
-      <w:bookmarkStart w:id="2" w:name="_Toc241824306"/>
+      <w:bookmarkStart w:id="3" w:name="_Toc241921195"/>
       <w:r>
         <w:t>Primäre Akteure</w:t>
       </w:r>
-      <w:bookmarkEnd w:id="2"/>
+      <w:bookmarkEnd w:id="3"/>
     </w:p>
     <w:p>
       <w:pPr>
@@ -1231,11 +983,11 @@
       <w:pPr>
         <w:pStyle w:val="berschrift1"/>
       </w:pPr>
-      <w:bookmarkStart w:id="3" w:name="_Toc241824307"/>
+      <w:bookmarkStart w:id="4" w:name="_Toc241921196"/>
       <w:r>
         <w:t>Benutzer Goals</w:t>
       </w:r>
-      <w:bookmarkEnd w:id="3"/>
+      <w:bookmarkEnd w:id="4"/>
     </w:p>
     <w:p>
       <w:pPr>
@@ -1262,16 +1014,11 @@
       <w:r>
         <w:br w:type="column"/>
       </w:r>
-      <w:bookmarkStart w:id="4" w:name="_Toc241824308"/>
-      <w:proofErr w:type="spellStart"/>
-      <w:r>
-        <w:t>Use</w:t>
-      </w:r>
-      <w:proofErr w:type="spellEnd"/>
-      <w:r>
-        <w:t xml:space="preserve"> Cases</w:t>
-      </w:r>
-      <w:bookmarkEnd w:id="4"/>
+      <w:bookmarkStart w:id="5" w:name="_Toc241921197"/>
+      <w:r>
+        <w:t>Use Cases</w:t>
+      </w:r>
+      <w:bookmarkEnd w:id="5"/>
     </w:p>
     <w:p>
       <w:pPr>
@@ -1282,10 +1029,10 @@
           <w:noProof/>
         </w:rPr>
         <w:drawing>
-          <wp:inline distT="0" distB="0" distL="0" distR="0" wp14:anchorId="7FE4C7CF" wp14:editId="5F4392D1">
-            <wp:extent cx="4188257" cy="2766695"/>
-            <wp:effectExtent l="0" t="0" r="3175" b="1905"/>
-            <wp:docPr id="1" name="Bild 1" descr="Macintosh HD:Users:ca-za:git:SearchRobot:SearchRobot:doc:Roboter:Diagramme:UseCase-Diagram.jpg"/>
+          <wp:inline distT="0" distB="0" distL="0" distR="0" wp14:anchorId="1749F86B" wp14:editId="310FC602">
+            <wp:extent cx="3542470" cy="2423795"/>
+            <wp:effectExtent l="0" t="0" r="0" b="0"/>
+            <wp:docPr id="3" name="Bild 3" descr="Macintosh HD:Users:ca-za:git:SearchRobot:SearchRobot:doc:Roboter:Diagramme:UseCase-Diagram.jpg"/>
             <wp:cNvGraphicFramePr>
               <a:graphicFrameLocks xmlns:a="http://schemas.openxmlformats.org/drawingml/2006/main" noChangeAspect="1"/>
             </wp:cNvGraphicFramePr>
@@ -1306,13 +1053,13 @@
                         </a:ext>
                       </a:extLst>
                     </a:blip>
-                    <a:srcRect l="5077" t="8635" r="34438" b="40947"/>
+                    <a:srcRect l="4636" t="8078" r="36645" b="41226"/>
                     <a:stretch/>
                   </pic:blipFill>
                   <pic:spPr bwMode="auto">
                     <a:xfrm>
                       <a:off x="0" y="0"/>
-                      <a:ext cx="4188257" cy="2766695"/>
+                      <a:ext cx="3542470" cy="2423795"/>
                     </a:xfrm>
                     <a:prstGeom prst="rect">
                       <a:avLst/>
@@ -1338,55 +1085,63 @@
       <w:pPr>
         <w:pStyle w:val="berschrift2"/>
       </w:pPr>
-      <w:r>
-        <w:t>Fortbewegen</w:t>
-      </w:r>
-    </w:p>
-    <w:p>
-      <w:bookmarkStart w:id="5" w:name="_GoBack"/>
-      <w:bookmarkEnd w:id="5"/>
+      <w:bookmarkStart w:id="6" w:name="_Toc241921198"/>
+      <w:r>
+        <w:t>Roboter starten</w:t>
+      </w:r>
+      <w:bookmarkEnd w:id="6"/>
+    </w:p>
+    <w:p>
+      <w:r>
+        <w:t xml:space="preserve">Der Roboter wird mit den Initialdaten (Grösse des Spielfelds und Positionskoordinaten) gestartet. </w:t>
+      </w:r>
+    </w:p>
+    <w:p>
+      <w:pPr>
+        <w:pStyle w:val="berschrift3"/>
+      </w:pPr>
+      <w:bookmarkStart w:id="7" w:name="_Toc241921199"/>
+      <w:r>
+        <w:t>Roboter Konfigurieren</w:t>
+      </w:r>
+      <w:bookmarkEnd w:id="7"/>
+    </w:p>
+    <w:p>
+      <w:r>
+        <w:t xml:space="preserve">Der Roboter kann in Farbe, Grösse und Geschwindigkeit verändert werden. </w:t>
+      </w:r>
     </w:p>
     <w:p>
       <w:pPr>
         <w:pStyle w:val="berschrift2"/>
       </w:pPr>
-      <w:r>
-        <w:t>Umgebung absuchen</w:t>
+      <w:bookmarkStart w:id="8" w:name="_Toc241921200"/>
+      <w:r>
+        <w:t>Ziel finden</w:t>
+      </w:r>
+      <w:bookmarkEnd w:id="8"/>
+    </w:p>
+    <w:p>
+      <w:r>
+        <w:t xml:space="preserve">Der Roboter sucht nach einem bestimmten Algorithmus das Spielfeld ab, d.h. Er kann sich fortbewegen, jeweils -90° und +90° scannen und die Hindernisse und die Spielrandfläche so erforschen. </w:t>
       </w:r>
     </w:p>
     <w:p/>
     <w:p>
       <w:pPr>
-        <w:pStyle w:val="berschrift3"/>
-      </w:pPr>
-      <w:r>
-        <w:t>Fläche berechnen</w:t>
-      </w:r>
-    </w:p>
-    <w:p/>
-    <w:p>
-      <w:pPr>
         <w:pStyle w:val="berschrift1"/>
       </w:pPr>
       <w:r>
         <w:br w:type="column"/>
       </w:r>
-      <w:bookmarkStart w:id="6" w:name="_Toc241824314"/>
-      <w:proofErr w:type="spellStart"/>
-      <w:r>
-        <w:t>Use</w:t>
-      </w:r>
-      <w:proofErr w:type="spellEnd"/>
-      <w:r>
-        <w:t xml:space="preserve"> Case UC1: </w:t>
-      </w:r>
-      <w:r>
-        <w:t>Hindernisse setz</w:t>
-      </w:r>
-      <w:r>
-        <w:t>en</w:t>
-      </w:r>
-      <w:bookmarkEnd w:id="6"/>
+      <w:bookmarkStart w:id="9" w:name="_Toc241921201"/>
+      <w:r>
+        <w:t xml:space="preserve">Use Case UC1: </w:t>
+      </w:r>
+      <w:r>
+        <w:t>Roboter starten</w:t>
+      </w:r>
+      <w:bookmarkEnd w:id="9"/>
     </w:p>
     <w:p>
       <w:r>
@@ -1396,7 +1151,7 @@
         <w:t xml:space="preserve">Primärer Akteur: </w:t>
       </w:r>
       <w:r>
-        <w:t>Spieler</w:t>
+        <w:t>Robter</w:t>
       </w:r>
       <w:r>
         <w:rPr>
@@ -1418,7 +1173,7 @@
         <w:pStyle w:val="Nummerierung"/>
       </w:pPr>
       <w:r>
-        <w:t xml:space="preserve">Spieler wählt ein Hindernis aus. </w:t>
+        <w:t>Der Roboter wird gestartet</w:t>
       </w:r>
     </w:p>
     <w:p>
@@ -1426,19 +1181,103 @@
         <w:pStyle w:val="Nummerierung"/>
       </w:pPr>
       <w:r>
-        <w:t>Spieler setzt das Hindernis auf das Spielfeld</w:t>
-      </w:r>
-    </w:p>
-    <w:p>
-      <w:pPr>
+        <w:t>Er erhält die Spielfeldgrösse</w:t>
+      </w:r>
+    </w:p>
+    <w:p>
+      <w:pPr>
+        <w:pStyle w:val="Nummerierung"/>
+      </w:pPr>
+      <w:r>
+        <w:t>Er erhält seine aktuelle Position</w:t>
+      </w:r>
+    </w:p>
+    <w:p>
+      <w:pPr>
+        <w:pStyle w:val="Nummerierung"/>
+      </w:pPr>
+      <w:r>
+        <w:t xml:space="preserve">Der Roboter speichert die angegebenen Angaben. </w:t>
+      </w:r>
+    </w:p>
+    <w:p>
+      <w:r>
         <w:rPr>
           <w:b/>
         </w:rPr>
-      </w:pPr>
+        <w:t xml:space="preserve">Erweiterungen: </w:t>
+      </w:r>
+    </w:p>
+    <w:p>
+      <w:pPr>
+        <w:pStyle w:val="berschrift1"/>
+      </w:pPr>
+      <w:bookmarkStart w:id="10" w:name="_Toc241921202"/>
+      <w:r>
+        <w:t>Use Case UC2</w:t>
+      </w:r>
+      <w:r>
+        <w:t xml:space="preserve">: Roboter </w:t>
+      </w:r>
+      <w:r>
+        <w:t>konfigurieren</w:t>
+      </w:r>
+      <w:bookmarkEnd w:id="10"/>
+    </w:p>
+    <w:p>
       <w:r>
         <w:rPr>
           <w:b/>
         </w:rPr>
+        <w:t xml:space="preserve">Primärer Akteur: </w:t>
+      </w:r>
+      <w:r>
+        <w:t>Robter</w:t>
+      </w:r>
+      <w:r>
+        <w:rPr>
+          <w:b/>
+        </w:rPr>
+        <w:t xml:space="preserve"> </w:t>
+      </w:r>
+    </w:p>
+    <w:p>
+      <w:r>
+        <w:rPr>
+          <w:b/>
+        </w:rPr>
+        <w:t xml:space="preserve">Haupterfolgs Szenario: </w:t>
+      </w:r>
+    </w:p>
+    <w:p>
+      <w:pPr>
+        <w:pStyle w:val="Nummerierung"/>
+        <w:numPr>
+          <w:ilvl w:val="0"/>
+          <w:numId w:val="9"/>
+        </w:numPr>
+      </w:pPr>
+      <w:r>
+        <w:t xml:space="preserve">Der Roboter erhält die konfigurations Informationen. </w:t>
+      </w:r>
+    </w:p>
+    <w:p>
+      <w:pPr>
+        <w:pStyle w:val="Nummerierung"/>
+        <w:numPr>
+          <w:ilvl w:val="0"/>
+          <w:numId w:val="9"/>
+        </w:numPr>
+      </w:pPr>
+      <w:r>
+        <w:t>Der Roboter speichert die konfigurations Informationen</w:t>
+      </w:r>
+    </w:p>
+    <w:p>
+      <w:r>
+        <w:rPr>
+          <w:b/>
+        </w:rPr>
         <w:t xml:space="preserve">Erweiterungen: </w:t>
       </w:r>
     </w:p>
@@ -1448,60 +1287,136 @@
       </w:r>
       <w:r>
         <w:tab/>
-        <w:t xml:space="preserve">Der Spieler hat die Möglichkeit </w:t>
-      </w:r>
-      <w:r>
-        <w:t>zwei verschiedene</w:t>
-      </w:r>
-      <w:r>
-        <w:t xml:space="preserve"> Hindernisse</w:t>
-      </w:r>
-      <w:r>
-        <w:t xml:space="preserve"> (Linie oder Kreis)</w:t>
-      </w:r>
-      <w:r>
-        <w:t xml:space="preserve"> zu wählen. </w:t>
-      </w:r>
-    </w:p>
-    <w:p>
-      <w:r>
-        <w:t xml:space="preserve">2.a. </w:t>
+        <w:t xml:space="preserve">Werden keine konfirgurations Informationen übergeben, konfiguriert der Roboter seine Standard Werte. </w:t>
+      </w:r>
+    </w:p>
+    <w:p>
+      <w:pPr>
+        <w:pStyle w:val="berschrift1"/>
+      </w:pPr>
+      <w:bookmarkStart w:id="11" w:name="_Toc241921203"/>
+      <w:r>
+        <w:t xml:space="preserve">Use Case UC1: </w:t>
+      </w:r>
+      <w:r>
+        <w:t>Ziel suchen</w:t>
+      </w:r>
+      <w:bookmarkEnd w:id="11"/>
+    </w:p>
+    <w:p>
+      <w:r>
+        <w:rPr>
+          <w:b/>
+        </w:rPr>
+        <w:t xml:space="preserve">Primärer Akteur: </w:t>
+      </w:r>
+      <w:r>
+        <w:t>Robter</w:t>
+      </w:r>
+      <w:r>
+        <w:rPr>
+          <w:b/>
+        </w:rPr>
+        <w:t xml:space="preserve"> </w:t>
+      </w:r>
+    </w:p>
+    <w:p>
+      <w:r>
+        <w:rPr>
+          <w:b/>
+        </w:rPr>
+        <w:t xml:space="preserve">Haupterfolgs Szenario: </w:t>
+      </w:r>
+    </w:p>
+    <w:p>
+      <w:pPr>
+        <w:pStyle w:val="Nummerierung"/>
+        <w:numPr>
+          <w:ilvl w:val="0"/>
+          <w:numId w:val="11"/>
+        </w:numPr>
+      </w:pPr>
+      <w:r>
+        <w:t xml:space="preserve">Die Suche des Roboters wird gestartet. </w:t>
+      </w:r>
+    </w:p>
+    <w:p>
+      <w:pPr>
+        <w:pStyle w:val="Nummerierung"/>
+        <w:numPr>
+          <w:ilvl w:val="0"/>
+          <w:numId w:val="11"/>
+        </w:numPr>
+      </w:pPr>
+      <w:r>
+        <w:t>Der Roboter scannt seine Umgebung (-90° und +90° des aktuellen Standpunktes)</w:t>
+      </w:r>
+    </w:p>
+    <w:p>
+      <w:pPr>
+        <w:pStyle w:val="Nummerierung"/>
+        <w:numPr>
+          <w:ilvl w:val="0"/>
+          <w:numId w:val="11"/>
+        </w:numPr>
+      </w:pPr>
+      <w:r>
+        <w:t xml:space="preserve">Der Roboter berechnet die Umliegenden Spielfeldränder und erkannte Hindernisse. </w:t>
+      </w:r>
+    </w:p>
+    <w:p>
+      <w:pPr>
+        <w:pStyle w:val="Nummerierung"/>
+        <w:numPr>
+          <w:ilvl w:val="0"/>
+          <w:numId w:val="11"/>
+        </w:numPr>
+      </w:pPr>
+      <w:r>
+        <w:t xml:space="preserve">Der Roboter berechnet die noch unentdeckte Spielfeldfläche. </w:t>
+      </w:r>
+    </w:p>
+    <w:p>
+      <w:pPr>
+        <w:pStyle w:val="Nummerierung"/>
+        <w:numPr>
+          <w:ilvl w:val="0"/>
+          <w:numId w:val="11"/>
+        </w:numPr>
+      </w:pPr>
+      <w:r>
+        <w:t xml:space="preserve">Der Roboter bewegt sich zum nächsten berechneten Standpunkt fort. </w:t>
+      </w:r>
+    </w:p>
+    <w:p>
+      <w:pPr>
+        <w:rPr>
+          <w:b/>
+        </w:rPr>
+      </w:pPr>
+      <w:r>
+        <w:rPr>
+          <w:b/>
+        </w:rPr>
+        <w:t xml:space="preserve">Erweiterungen: </w:t>
+      </w:r>
+    </w:p>
+    <w:p>
+      <w:r>
+        <w:t>2. – 5.</w:t>
       </w:r>
       <w:r>
         <w:tab/>
-        <w:t xml:space="preserve">Die Hindernisse werden anhand der Maus auf das Spielfeld gesetzt. </w:t>
-      </w:r>
-    </w:p>
-    <w:p>
-      <w:r>
-        <w:t>2.b.</w:t>
+        <w:t xml:space="preserve">Werden wiederholt, bis das Ziel gefunden wurde. </w:t>
+      </w:r>
+    </w:p>
+    <w:p>
+      <w:r>
+        <w:t xml:space="preserve">5. </w:t>
       </w:r>
       <w:r>
         <w:tab/>
-        <w:t>Die Hindernisse können nach dem setzten, gelöscht</w:t>
-      </w:r>
-      <w:r>
-        <w:t>, vergrössert/verkleinert</w:t>
-      </w:r>
-      <w:r>
-        <w:t xml:space="preserve"> oder verschoben werden. </w:t>
-      </w:r>
-    </w:p>
-    <w:p>
-      <w:r>
-        <w:t>2.</w:t>
-      </w:r>
-      <w:proofErr w:type="gramStart"/>
-      <w:r>
-        <w:t>c</w:t>
-      </w:r>
-      <w:proofErr w:type="gramEnd"/>
-      <w:r>
-        <w:t xml:space="preserve"> </w:t>
-      </w:r>
-      <w:r>
-        <w:tab/>
-        <w:t xml:space="preserve">Hindernisse können nicht übereinander gesetzt werden. </w:t>
+        <w:t xml:space="preserve">Der nächste Standpunkt wird anhand eines Algorithmus berechnet. </w:t>
       </w:r>
     </w:p>
     <w:p/>
@@ -1608,7 +1523,7 @@
         <w:rStyle w:val="Seitenzahl"/>
         <w:noProof/>
       </w:rPr>
-      <w:t>4</w:t>
+      <w:t>1</w:t>
     </w:r>
     <w:r>
       <w:rPr>
@@ -1638,15 +1553,7 @@
       <w:ind w:right="360"/>
     </w:pPr>
     <w:r>
-      <w:t xml:space="preserve">Simon </w:t>
-    </w:r>
-    <w:proofErr w:type="spellStart"/>
-    <w:r>
-      <w:t>Gfeller</w:t>
-    </w:r>
-    <w:proofErr w:type="spellEnd"/>
-    <w:r>
-      <w:t xml:space="preserve"> (gfels4)</w:t>
+      <w:t>Simon Gfeller (gfels4)</w:t>
     </w:r>
   </w:p>
 </w:ftr>
@@ -1685,14 +1592,7 @@
     </w:r>
     <w:r>
       <w:tab/>
-    </w:r>
-    <w:proofErr w:type="spellStart"/>
-    <w:r>
-      <w:t>Use</w:t>
-    </w:r>
-    <w:proofErr w:type="spellEnd"/>
-    <w:r>
-      <w:t xml:space="preserve"> Case</w:t>
+      <w:t>Use Case</w:t>
     </w:r>
   </w:p>
 </w:hdr>
@@ -2041,6 +1941,30 @@
     </w:lvlOverride>
   </w:num>
   <w:num w:numId="7">
+    <w:abstractNumId w:val="1"/>
+    <w:lvlOverride w:ilvl="0">
+      <w:startOverride w:val="1"/>
+    </w:lvlOverride>
+  </w:num>
+  <w:num w:numId="8">
+    <w:abstractNumId w:val="1"/>
+    <w:lvlOverride w:ilvl="0">
+      <w:startOverride w:val="1"/>
+    </w:lvlOverride>
+  </w:num>
+  <w:num w:numId="9">
+    <w:abstractNumId w:val="1"/>
+    <w:lvlOverride w:ilvl="0">
+      <w:startOverride w:val="1"/>
+    </w:lvlOverride>
+  </w:num>
+  <w:num w:numId="10">
+    <w:abstractNumId w:val="1"/>
+    <w:lvlOverride w:ilvl="0">
+      <w:startOverride w:val="1"/>
+    </w:lvlOverride>
+  </w:num>
+  <w:num w:numId="11">
     <w:abstractNumId w:val="1"/>
     <w:lvlOverride w:ilvl="0">
       <w:startOverride w:val="1"/>
@@ -3404,7 +3328,7 @@
 </file>
 
 <file path=customXml/itemProps1.xml><?xml version="1.0" encoding="utf-8"?>
-<ds:datastoreItem xmlns:ds="http://schemas.openxmlformats.org/officeDocument/2006/customXml" ds:itemID="{0E10C8E8-23E2-564C-992A-BFAE1ED47421}">
+<ds:datastoreItem xmlns:ds="http://schemas.openxmlformats.org/officeDocument/2006/customXml" ds:itemID="{73D66E00-7E3B-8543-8703-9CF32CD651BD}">
   <ds:schemaRefs>
     <ds:schemaRef ds:uri="http://schemas.openxmlformats.org/officeDocument/2006/bibliography"/>
   </ds:schemaRefs>

</xml_diff>

<commit_message>
SD und Classen Diagramme Use Cases etc
</commit_message>
<xml_diff>
--- a/SearchRobot/doc/Roboter/usecase_roboter.docx
+++ b/SearchRobot/doc/Roboter/usecase_roboter.docx
@@ -1,6 +1,6 @@
 
 <file path=word/document.xml><?xml version="1.0" encoding="utf-8"?>
-<w:document xmlns:wpc="http://schemas.microsoft.com/office/word/2010/wordprocessingCanvas" xmlns:mc="http://schemas.openxmlformats.org/markup-compatibility/2006" xmlns:o="urn:schemas-microsoft-com:office:office" xmlns:r="http://schemas.openxmlformats.org/officeDocument/2006/relationships" xmlns:m="http://schemas.openxmlformats.org/officeDocument/2006/math" xmlns:v="urn:schemas-microsoft-com:vml" xmlns:wp14="http://schemas.microsoft.com/office/word/2010/wordprocessingDrawing" xmlns:wp="http://schemas.openxmlformats.org/drawingml/2006/wordprocessingDrawing" xmlns:w10="urn:schemas-microsoft-com:office:word" xmlns:w="http://schemas.openxmlformats.org/wordprocessingml/2006/main" xmlns:w14="http://schemas.microsoft.com/office/word/2010/wordml" xmlns:wpg="http://schemas.microsoft.com/office/word/2010/wordprocessingGroup" xmlns:wpi="http://schemas.microsoft.com/office/word/2010/wordprocessingInk" xmlns:wne="http://schemas.microsoft.com/office/word/2006/wordml" xmlns:wps="http://schemas.microsoft.com/office/word/2010/wordprocessingShape" mc:Ignorable="w14 wp14">
+<w:document xmlns:wpc="http://schemas.microsoft.com/office/word/2010/wordprocessingCanvas" xmlns:mo="http://schemas.microsoft.com/office/mac/office/2008/main" xmlns:mc="http://schemas.openxmlformats.org/markup-compatibility/2006" xmlns:mv="urn:schemas-microsoft-com:mac:vml" xmlns:o="urn:schemas-microsoft-com:office:office" xmlns:r="http://schemas.openxmlformats.org/officeDocument/2006/relationships" xmlns:m="http://schemas.openxmlformats.org/officeDocument/2006/math" xmlns:v="urn:schemas-microsoft-com:vml" xmlns:wp14="http://schemas.microsoft.com/office/word/2010/wordprocessingDrawing" xmlns:wp="http://schemas.openxmlformats.org/drawingml/2006/wordprocessingDrawing" xmlns:w10="urn:schemas-microsoft-com:office:word" xmlns:w="http://schemas.openxmlformats.org/wordprocessingml/2006/main" xmlns:w14="http://schemas.microsoft.com/office/word/2010/wordml" xmlns:wpg="http://schemas.microsoft.com/office/word/2010/wordprocessingGroup" xmlns:wpi="http://schemas.microsoft.com/office/word/2010/wordprocessingInk" xmlns:wne="http://schemas.microsoft.com/office/word/2006/wordml" xmlns:wps="http://schemas.microsoft.com/office/word/2010/wordprocessingShape" mc:Ignorable="w14 wp14">
   <w:body>
     <w:p>
       <w:pPr>
@@ -75,10 +75,9 @@
           <w:noProof/>
           <w:sz w:val="40"/>
           <w:szCs w:val="40"/>
-          <w:lang w:val="de-CH" w:eastAsia="de-CH"/>
         </w:rPr>
         <w:drawing>
-          <wp:inline distT="0" distB="0" distL="0" distR="0" wp14:anchorId="0C6BF6EA" wp14:editId="256D0A1F">
+          <wp:inline distT="0" distB="0" distL="0" distR="0" wp14:anchorId="0C1F5184" wp14:editId="2886F791">
             <wp:extent cx="3932732" cy="3932732"/>
             <wp:effectExtent l="0" t="0" r="4445" b="4445"/>
             <wp:docPr id="2" name="Bild 2" descr="Macintosh HD:Users:ca-za:git:SearchRobot:SearchRobot:doc:Titelbild:Titelbild.jpg"/>
@@ -264,20 +263,21 @@
     </w:p>
     <w:p>
       <w:pPr>
-        <w:pStyle w:val="Heading1"/>
+        <w:pStyle w:val="berschrift1"/>
       </w:pPr>
       <w:r>
         <w:br w:type="column"/>
       </w:r>
       <w:bookmarkStart w:id="0" w:name="_Toc241921193"/>
       <w:r>
+        <w:lastRenderedPageBreak/>
         <w:t>Inhaltsverzeichnis</w:t>
       </w:r>
       <w:bookmarkEnd w:id="0"/>
     </w:p>
     <w:p>
       <w:pPr>
-        <w:pStyle w:val="TOC1"/>
+        <w:pStyle w:val="Verzeichnis1"/>
         <w:tabs>
           <w:tab w:val="right" w:leader="dot" w:pos="9056"/>
         </w:tabs>
@@ -346,7 +346,7 @@
     </w:p>
     <w:p>
       <w:pPr>
-        <w:pStyle w:val="TOC1"/>
+        <w:pStyle w:val="Verzeichnis1"/>
         <w:tabs>
           <w:tab w:val="right" w:leader="dot" w:pos="9056"/>
         </w:tabs>
@@ -406,7 +406,7 @@
     </w:p>
     <w:p>
       <w:pPr>
-        <w:pStyle w:val="TOC2"/>
+        <w:pStyle w:val="Verzeichnis2"/>
         <w:tabs>
           <w:tab w:val="right" w:leader="dot" w:pos="9056"/>
         </w:tabs>
@@ -466,7 +466,7 @@
     </w:p>
     <w:p>
       <w:pPr>
-        <w:pStyle w:val="TOC1"/>
+        <w:pStyle w:val="Verzeichnis1"/>
         <w:tabs>
           <w:tab w:val="right" w:leader="dot" w:pos="9056"/>
         </w:tabs>
@@ -526,7 +526,7 @@
     </w:p>
     <w:p>
       <w:pPr>
-        <w:pStyle w:val="TOC1"/>
+        <w:pStyle w:val="Verzeichnis1"/>
         <w:tabs>
           <w:tab w:val="right" w:leader="dot" w:pos="9056"/>
         </w:tabs>
@@ -586,7 +586,7 @@
     </w:p>
     <w:p>
       <w:pPr>
-        <w:pStyle w:val="TOC2"/>
+        <w:pStyle w:val="Verzeichnis2"/>
         <w:tabs>
           <w:tab w:val="right" w:leader="dot" w:pos="9056"/>
         </w:tabs>
@@ -646,7 +646,7 @@
     </w:p>
     <w:p>
       <w:pPr>
-        <w:pStyle w:val="TOC3"/>
+        <w:pStyle w:val="Verzeichnis3"/>
         <w:tabs>
           <w:tab w:val="right" w:leader="dot" w:pos="9056"/>
         </w:tabs>
@@ -706,7 +706,7 @@
     </w:p>
     <w:p>
       <w:pPr>
-        <w:pStyle w:val="TOC2"/>
+        <w:pStyle w:val="Verzeichnis2"/>
         <w:tabs>
           <w:tab w:val="right" w:leader="dot" w:pos="9056"/>
         </w:tabs>
@@ -766,7 +766,7 @@
     </w:p>
     <w:p>
       <w:pPr>
-        <w:pStyle w:val="TOC1"/>
+        <w:pStyle w:val="Verzeichnis1"/>
         <w:tabs>
           <w:tab w:val="right" w:leader="dot" w:pos="9056"/>
         </w:tabs>
@@ -830,7 +830,7 @@
     </w:p>
     <w:p>
       <w:pPr>
-        <w:pStyle w:val="TOC1"/>
+        <w:pStyle w:val="Verzeichnis1"/>
         <w:tabs>
           <w:tab w:val="right" w:leader="dot" w:pos="9056"/>
         </w:tabs>
@@ -894,7 +894,7 @@
     </w:p>
     <w:p>
       <w:pPr>
-        <w:pStyle w:val="TOC1"/>
+        <w:pStyle w:val="Verzeichnis1"/>
         <w:tabs>
           <w:tab w:val="right" w:leader="dot" w:pos="9056"/>
         </w:tabs>
@@ -981,7 +981,7 @@
     </w:p>
     <w:p>
       <w:pPr>
-        <w:pStyle w:val="Heading1"/>
+        <w:pStyle w:val="berschrift1"/>
       </w:pPr>
       <w:bookmarkStart w:id="1" w:name="_Toc241921194"/>
       <w:r>
@@ -991,7 +991,7 @@
     </w:p>
     <w:p>
       <w:pPr>
-        <w:pStyle w:val="Heading2"/>
+        <w:pStyle w:val="berschrift2"/>
       </w:pPr>
       <w:bookmarkStart w:id="2" w:name="_Toc241921195"/>
       <w:r>
@@ -1015,7 +1015,7 @@
     </w:p>
     <w:p>
       <w:pPr>
-        <w:pStyle w:val="Heading1"/>
+        <w:pStyle w:val="berschrift1"/>
       </w:pPr>
       <w:bookmarkStart w:id="3" w:name="_Toc241921196"/>
       <w:r>
@@ -1025,7 +1025,7 @@
     </w:p>
     <w:p>
       <w:pPr>
-        <w:pStyle w:val="ListParagraph"/>
+        <w:pStyle w:val="Listenabsatz"/>
         <w:numPr>
           <w:ilvl w:val="0"/>
           <w:numId w:val="2"/>
@@ -1043,13 +1043,14 @@
     </w:p>
     <w:p>
       <w:pPr>
-        <w:pStyle w:val="Heading1"/>
+        <w:pStyle w:val="berschrift1"/>
       </w:pPr>
       <w:r>
         <w:br w:type="column"/>
       </w:r>
       <w:bookmarkStart w:id="4" w:name="_Toc241921197"/>
       <w:r>
+        <w:lastRenderedPageBreak/>
         <w:t>Use Cases</w:t>
       </w:r>
       <w:bookmarkEnd w:id="4"/>
@@ -1061,10 +1062,9 @@
       <w:r>
         <w:rPr>
           <w:noProof/>
-          <w:lang w:val="de-CH" w:eastAsia="de-CH"/>
         </w:rPr>
         <w:drawing>
-          <wp:inline distT="0" distB="0" distL="0" distR="0" wp14:anchorId="1749F86B" wp14:editId="310FC602">
+          <wp:inline distT="0" distB="0" distL="0" distR="0" wp14:anchorId="5CD43B82" wp14:editId="54FBCF27">
             <wp:extent cx="3542470" cy="2423795"/>
             <wp:effectExtent l="0" t="0" r="0" b="0"/>
             <wp:docPr id="3" name="Bild 3" descr="Macintosh HD:Users:ca-za:git:SearchRobot:SearchRobot:doc:Roboter:Diagramme:UseCase-Diagram.jpg"/>
@@ -1104,7 +1104,7 @@
                       <a:noFill/>
                     </a:ln>
                     <a:extLst>
-                      <a:ext uri="{53640926-AAD7-44D8-BBD7-CCE9431645EC}">
+                      <a:ext uri="{53640926-AAD7-44d8-BBD7-CCE9431645EC}">
                         <a14:shadowObscured xmlns:a14="http://schemas.microsoft.com/office/drawing/2010/main"/>
                       </a:ext>
                     </a:extLst>
@@ -1118,13 +1118,16 @@
     </w:p>
     <w:p>
       <w:pPr>
-        <w:pStyle w:val="Heading2"/>
+        <w:pStyle w:val="berschrift2"/>
       </w:pPr>
       <w:bookmarkStart w:id="5" w:name="_Toc241921198"/>
       <w:r>
-        <w:t>Roboter starten</w:t>
+        <w:t xml:space="preserve">Roboter </w:t>
       </w:r>
       <w:bookmarkEnd w:id="5"/>
+      <w:r>
+        <w:t>Generieren</w:t>
+      </w:r>
     </w:p>
     <w:p>
       <w:r>
@@ -1133,216 +1136,112 @@
     </w:p>
     <w:p>
       <w:pPr>
-        <w:pStyle w:val="Heading3"/>
-      </w:pPr>
-      <w:bookmarkStart w:id="6" w:name="_Toc241921199"/>
-      <w:r>
-        <w:t>Roboter Konfigurieren</w:t>
+        <w:pStyle w:val="berschrift2"/>
+      </w:pPr>
+      <w:bookmarkStart w:id="6" w:name="_Toc241921200"/>
+      <w:r>
+        <w:t>Ziel finden</w:t>
       </w:r>
       <w:bookmarkEnd w:id="6"/>
     </w:p>
     <w:p>
       <w:r>
-        <w:t xml:space="preserve">Der Roboter kann in Farbe, Grösse und Geschwindigkeit verändert werden. </w:t>
-      </w:r>
-    </w:p>
-    <w:p>
-      <w:pPr>
-        <w:pStyle w:val="Heading2"/>
-      </w:pPr>
-      <w:bookmarkStart w:id="7" w:name="_Toc241921200"/>
-      <w:r>
-        <w:t>Ziel finden</w:t>
+        <w:t xml:space="preserve">Der Roboter sucht nach einem bestimmten Algorithmus das Spielfeld ab, d.h. Er kann sich fortbewegen, jeweils -90° und +90° scannen und die Hindernisse und die Spielrandfläche so erforschen. </w:t>
+      </w:r>
+    </w:p>
+    <w:p/>
+    <w:p>
+      <w:pPr>
+        <w:pStyle w:val="berschrift1"/>
+      </w:pPr>
+      <w:r>
+        <w:br w:type="column"/>
+      </w:r>
+      <w:bookmarkStart w:id="7" w:name="_Toc241921201"/>
+      <w:r>
+        <w:lastRenderedPageBreak/>
+        <w:t xml:space="preserve">Use Case UC1: </w:t>
+      </w:r>
+      <w:r>
+        <w:t xml:space="preserve">Roboter </w:t>
       </w:r>
       <w:bookmarkEnd w:id="7"/>
-    </w:p>
-    <w:p>
-      <w:r>
-        <w:t xml:space="preserve">Der Roboter sucht nach einem bestimmten Algorithmus das Spielfeld ab, d.h. Er kann sich fortbewegen, jeweils -90° und +90° scannen und die Hindernisse und die Spielrandfläche so erforschen. </w:t>
-      </w:r>
-    </w:p>
-    <w:p/>
-    <w:p>
-      <w:pPr>
-        <w:pStyle w:val="Heading1"/>
-      </w:pPr>
-      <w:r>
-        <w:br w:type="column"/>
-      </w:r>
-      <w:bookmarkStart w:id="8" w:name="_Toc241921201"/>
-      <w:r>
-        <w:t xml:space="preserve">Use Case UC1: </w:t>
-      </w:r>
-      <w:r>
-        <w:t>Roboter starten</w:t>
+      <w:r>
+        <w:t>Generieren</w:t>
+      </w:r>
+    </w:p>
+    <w:p>
+      <w:r>
+        <w:rPr>
+          <w:b/>
+        </w:rPr>
+        <w:t xml:space="preserve">Primärer Akteur: </w:t>
+      </w:r>
+      <w:r>
+        <w:t>Robter</w:t>
+      </w:r>
+      <w:r>
+        <w:rPr>
+          <w:b/>
+        </w:rPr>
+        <w:t xml:space="preserve"> </w:t>
+      </w:r>
+    </w:p>
+    <w:p>
+      <w:r>
+        <w:rPr>
+          <w:b/>
+        </w:rPr>
+        <w:t xml:space="preserve">Haupterfolgs Szenario: </w:t>
+      </w:r>
+    </w:p>
+    <w:p>
+      <w:pPr>
+        <w:pStyle w:val="Nummerierung"/>
+      </w:pPr>
+      <w:r>
+        <w:t xml:space="preserve">Der Roboter wird </w:t>
+      </w:r>
+      <w:r>
+        <w:t>erstellt</w:t>
+      </w:r>
+    </w:p>
+    <w:p>
+      <w:pPr>
+        <w:pStyle w:val="Nummerierung"/>
+      </w:pPr>
+      <w:r>
+        <w:t>Er erhält die Spielfeldgrösse</w:t>
+      </w:r>
+    </w:p>
+    <w:p>
+      <w:pPr>
+        <w:pStyle w:val="Nummerierung"/>
+      </w:pPr>
+      <w:r>
+        <w:t>Er erhält seine aktuelle Position</w:t>
+      </w:r>
+      <w:r>
+        <w:t xml:space="preserve"> und seine Richtung</w:t>
+      </w:r>
+    </w:p>
+    <w:p>
+      <w:pPr>
+        <w:pStyle w:val="Nummerierung"/>
+      </w:pPr>
+      <w:r>
+        <w:t xml:space="preserve">Der Roboter speichert die angegebenen Angaben. </w:t>
+      </w:r>
+    </w:p>
+    <w:p>
+      <w:pPr>
+        <w:pStyle w:val="berschrift1"/>
+      </w:pPr>
+      <w:bookmarkStart w:id="8" w:name="_Toc241921203"/>
+      <w:r>
+        <w:t>Use Case UC1: Ziel suchen</w:t>
       </w:r>
       <w:bookmarkEnd w:id="8"/>
-    </w:p>
-    <w:p>
-      <w:r>
-        <w:rPr>
-          <w:b/>
-        </w:rPr>
-        <w:t xml:space="preserve">Primärer Akteur: </w:t>
-      </w:r>
-      <w:r>
-        <w:t>Robter</w:t>
-      </w:r>
-      <w:r>
-        <w:rPr>
-          <w:b/>
-        </w:rPr>
-        <w:t xml:space="preserve"> </w:t>
-      </w:r>
-    </w:p>
-    <w:p>
-      <w:r>
-        <w:rPr>
-          <w:b/>
-        </w:rPr>
-        <w:t xml:space="preserve">Haupterfolgs Szenario: </w:t>
-      </w:r>
-    </w:p>
-    <w:p>
-      <w:pPr>
-        <w:pStyle w:val="Nummerierung"/>
-      </w:pPr>
-      <w:r>
-        <w:t>Der Roboter wird gestartet</w:t>
-      </w:r>
-    </w:p>
-    <w:p>
-      <w:pPr>
-        <w:pStyle w:val="Nummerierung"/>
-      </w:pPr>
-      <w:r>
-        <w:t>Er erhält die Spielfeldgrösse</w:t>
-      </w:r>
-    </w:p>
-    <w:p>
-      <w:pPr>
-        <w:pStyle w:val="Nummerierung"/>
-      </w:pPr>
-      <w:r>
-        <w:t>Er erhält seine aktuelle Position</w:t>
-      </w:r>
-    </w:p>
-    <w:p>
-      <w:pPr>
-        <w:pStyle w:val="Nummerierung"/>
-      </w:pPr>
-      <w:r>
-        <w:t xml:space="preserve">Der Roboter speichert die angegebenen Angaben. </w:t>
-      </w:r>
-    </w:p>
-    <w:p>
-      <w:r>
-        <w:rPr>
-          <w:b/>
-        </w:rPr>
-        <w:t xml:space="preserve">Erweiterungen: </w:t>
-      </w:r>
-    </w:p>
-    <w:p>
-      <w:pPr>
-        <w:pStyle w:val="Heading1"/>
-      </w:pPr>
-      <w:bookmarkStart w:id="9" w:name="_Toc241921202"/>
-      <w:r>
-        <w:t>Use Case UC2: Roboter konfigurieren</w:t>
-      </w:r>
-      <w:bookmarkEnd w:id="9"/>
-    </w:p>
-    <w:p>
-      <w:r>
-        <w:rPr>
-          <w:b/>
-        </w:rPr>
-        <w:t xml:space="preserve">Primärer Akteur: </w:t>
-      </w:r>
-      <w:r>
-        <w:t>Robter</w:t>
-      </w:r>
-      <w:r>
-        <w:rPr>
-          <w:b/>
-        </w:rPr>
-        <w:t xml:space="preserve"> </w:t>
-      </w:r>
-    </w:p>
-    <w:p>
-      <w:r>
-        <w:rPr>
-          <w:b/>
-        </w:rPr>
-        <w:t xml:space="preserve">Haupterfolgs Szenario: </w:t>
-      </w:r>
-    </w:p>
-    <w:p>
-      <w:pPr>
-        <w:pStyle w:val="Nummerierung"/>
-        <w:numPr>
-          <w:ilvl w:val="0"/>
-          <w:numId w:val="9"/>
-        </w:numPr>
-      </w:pPr>
-      <w:r>
-        <w:t>Der Ro</w:t>
-      </w:r>
-      <w:r>
-        <w:t>boter erhält die Konfigurationsi</w:t>
-      </w:r>
-      <w:r>
-        <w:t xml:space="preserve">nformationen. </w:t>
-      </w:r>
-    </w:p>
-    <w:p>
-      <w:pPr>
-        <w:pStyle w:val="Nummerierung"/>
-        <w:numPr>
-          <w:ilvl w:val="0"/>
-          <w:numId w:val="9"/>
-        </w:numPr>
-      </w:pPr>
-      <w:r>
-        <w:t>Der Roboter speichert die Konfigurationsi</w:t>
-      </w:r>
-      <w:r>
-        <w:t>nformationen</w:t>
-      </w:r>
-    </w:p>
-    <w:p>
-      <w:r>
-        <w:rPr>
-          <w:b/>
-        </w:rPr>
-        <w:t xml:space="preserve">Erweiterungen: </w:t>
-      </w:r>
-    </w:p>
-    <w:p>
-      <w:r>
-        <w:t>1.a.</w:t>
-      </w:r>
-      <w:r>
-        <w:t xml:space="preserve"> </w:t>
-      </w:r>
-      <w:r>
-        <w:tab/>
-        <w:t>Werden keine Konfirgurationsi</w:t>
-      </w:r>
-      <w:r>
-        <w:t xml:space="preserve">nformationen übergeben, konfiguriert der Roboter seine Standard Werte. </w:t>
-      </w:r>
-    </w:p>
-    <w:p>
-      <w:pPr>
-        <w:pStyle w:val="Heading1"/>
-      </w:pPr>
-      <w:bookmarkStart w:id="10" w:name="_Toc241921203"/>
-      <w:r>
-        <w:t>Use Case UC1: Ziel suchen</w:t>
-      </w:r>
-      <w:bookmarkEnd w:id="10"/>
     </w:p>
     <w:p>
       <w:r>
@@ -1380,6 +1279,8 @@
       <w:r>
         <w:t xml:space="preserve">Die Suche des Roboters wird gestartet. </w:t>
       </w:r>
+      <w:bookmarkStart w:id="9" w:name="_GoBack"/>
+      <w:bookmarkEnd w:id="9"/>
     </w:p>
     <w:p>
       <w:pPr>
@@ -1475,7 +1376,7 @@
 </file>
 
 <file path=word/endnotes.xml><?xml version="1.0" encoding="utf-8"?>
-<w:endnotes xmlns:wpc="http://schemas.microsoft.com/office/word/2010/wordprocessingCanvas" xmlns:mc="http://schemas.openxmlformats.org/markup-compatibility/2006" xmlns:o="urn:schemas-microsoft-com:office:office" xmlns:r="http://schemas.openxmlformats.org/officeDocument/2006/relationships" xmlns:m="http://schemas.openxmlformats.org/officeDocument/2006/math" xmlns:v="urn:schemas-microsoft-com:vml" xmlns:wp14="http://schemas.microsoft.com/office/word/2010/wordprocessingDrawing" xmlns:wp="http://schemas.openxmlformats.org/drawingml/2006/wordprocessingDrawing" xmlns:w10="urn:schemas-microsoft-com:office:word" xmlns:w="http://schemas.openxmlformats.org/wordprocessingml/2006/main" xmlns:w14="http://schemas.microsoft.com/office/word/2010/wordml" xmlns:wpg="http://schemas.microsoft.com/office/word/2010/wordprocessingGroup" xmlns:wpi="http://schemas.microsoft.com/office/word/2010/wordprocessingInk" xmlns:wne="http://schemas.microsoft.com/office/word/2006/wordml" xmlns:wps="http://schemas.microsoft.com/office/word/2010/wordprocessingShape" mc:Ignorable="w14 wp14">
+<w:endnotes xmlns:wpc="http://schemas.microsoft.com/office/word/2010/wordprocessingCanvas" xmlns:mo="http://schemas.microsoft.com/office/mac/office/2008/main" xmlns:mc="http://schemas.openxmlformats.org/markup-compatibility/2006" xmlns:mv="urn:schemas-microsoft-com:mac:vml" xmlns:o="urn:schemas-microsoft-com:office:office" xmlns:r="http://schemas.openxmlformats.org/officeDocument/2006/relationships" xmlns:m="http://schemas.openxmlformats.org/officeDocument/2006/math" xmlns:v="urn:schemas-microsoft-com:vml" xmlns:wp14="http://schemas.microsoft.com/office/word/2010/wordprocessingDrawing" xmlns:wp="http://schemas.openxmlformats.org/drawingml/2006/wordprocessingDrawing" xmlns:w10="urn:schemas-microsoft-com:office:word" xmlns:w="http://schemas.openxmlformats.org/wordprocessingml/2006/main" xmlns:w14="http://schemas.microsoft.com/office/word/2010/wordml" xmlns:wpg="http://schemas.microsoft.com/office/word/2010/wordprocessingGroup" xmlns:wpi="http://schemas.microsoft.com/office/word/2010/wordprocessingInk" xmlns:wne="http://schemas.microsoft.com/office/word/2006/wordml" xmlns:wps="http://schemas.microsoft.com/office/word/2010/wordprocessingShape" mc:Ignorable="w14 wp14">
   <w:endnote w:type="separator" w:id="-1">
     <w:p>
       <w:r>
@@ -1494,37 +1395,37 @@
 </file>
 
 <file path=word/footer1.xml><?xml version="1.0" encoding="utf-8"?>
-<w:ftr xmlns:wpc="http://schemas.microsoft.com/office/word/2010/wordprocessingCanvas" xmlns:mc="http://schemas.openxmlformats.org/markup-compatibility/2006" xmlns:o="urn:schemas-microsoft-com:office:office" xmlns:r="http://schemas.openxmlformats.org/officeDocument/2006/relationships" xmlns:m="http://schemas.openxmlformats.org/officeDocument/2006/math" xmlns:v="urn:schemas-microsoft-com:vml" xmlns:wp14="http://schemas.microsoft.com/office/word/2010/wordprocessingDrawing" xmlns:wp="http://schemas.openxmlformats.org/drawingml/2006/wordprocessingDrawing" xmlns:w10="urn:schemas-microsoft-com:office:word" xmlns:w="http://schemas.openxmlformats.org/wordprocessingml/2006/main" xmlns:w14="http://schemas.microsoft.com/office/word/2010/wordml" xmlns:wpg="http://schemas.microsoft.com/office/word/2010/wordprocessingGroup" xmlns:wpi="http://schemas.microsoft.com/office/word/2010/wordprocessingInk" xmlns:wne="http://schemas.microsoft.com/office/word/2006/wordml" xmlns:wps="http://schemas.microsoft.com/office/word/2010/wordprocessingShape" mc:Ignorable="w14 wp14">
+<w:ftr xmlns:wpc="http://schemas.microsoft.com/office/word/2010/wordprocessingCanvas" xmlns:mo="http://schemas.microsoft.com/office/mac/office/2008/main" xmlns:mc="http://schemas.openxmlformats.org/markup-compatibility/2006" xmlns:mv="urn:schemas-microsoft-com:mac:vml" xmlns:o="urn:schemas-microsoft-com:office:office" xmlns:r="http://schemas.openxmlformats.org/officeDocument/2006/relationships" xmlns:m="http://schemas.openxmlformats.org/officeDocument/2006/math" xmlns:v="urn:schemas-microsoft-com:vml" xmlns:wp14="http://schemas.microsoft.com/office/word/2010/wordprocessingDrawing" xmlns:wp="http://schemas.openxmlformats.org/drawingml/2006/wordprocessingDrawing" xmlns:w10="urn:schemas-microsoft-com:office:word" xmlns:w="http://schemas.openxmlformats.org/wordprocessingml/2006/main" xmlns:w14="http://schemas.microsoft.com/office/word/2010/wordml" xmlns:wpg="http://schemas.microsoft.com/office/word/2010/wordprocessingGroup" xmlns:wpi="http://schemas.microsoft.com/office/word/2010/wordprocessingInk" xmlns:wne="http://schemas.microsoft.com/office/word/2006/wordml" xmlns:wps="http://schemas.microsoft.com/office/word/2010/wordprocessingShape" mc:Ignorable="w14 wp14">
   <w:p>
     <w:pPr>
-      <w:pStyle w:val="Footer"/>
+      <w:pStyle w:val="Fuzeile"/>
       <w:framePr w:wrap="around" w:vAnchor="text" w:hAnchor="margin" w:xAlign="right" w:y="1"/>
       <w:rPr>
-        <w:rStyle w:val="PageNumber"/>
+        <w:rStyle w:val="Seitenzahl"/>
       </w:rPr>
     </w:pPr>
     <w:r>
       <w:rPr>
-        <w:rStyle w:val="PageNumber"/>
+        <w:rStyle w:val="Seitenzahl"/>
       </w:rPr>
       <w:fldChar w:fldCharType="begin"/>
     </w:r>
     <w:r>
       <w:rPr>
-        <w:rStyle w:val="PageNumber"/>
+        <w:rStyle w:val="Seitenzahl"/>
       </w:rPr>
       <w:instrText xml:space="preserve">PAGE  </w:instrText>
     </w:r>
     <w:r>
       <w:rPr>
-        <w:rStyle w:val="PageNumber"/>
+        <w:rStyle w:val="Seitenzahl"/>
       </w:rPr>
       <w:fldChar w:fldCharType="end"/>
     </w:r>
   </w:p>
   <w:p>
     <w:pPr>
-      <w:pStyle w:val="Footer"/>
+      <w:pStyle w:val="Fuzeile"/>
       <w:ind w:right="360"/>
     </w:pPr>
   </w:p>
@@ -1532,50 +1433,50 @@
 </file>
 
 <file path=word/footer2.xml><?xml version="1.0" encoding="utf-8"?>
-<w:ftr xmlns:wpc="http://schemas.microsoft.com/office/word/2010/wordprocessingCanvas" xmlns:mc="http://schemas.openxmlformats.org/markup-compatibility/2006" xmlns:o="urn:schemas-microsoft-com:office:office" xmlns:r="http://schemas.openxmlformats.org/officeDocument/2006/relationships" xmlns:m="http://schemas.openxmlformats.org/officeDocument/2006/math" xmlns:v="urn:schemas-microsoft-com:vml" xmlns:wp14="http://schemas.microsoft.com/office/word/2010/wordprocessingDrawing" xmlns:wp="http://schemas.openxmlformats.org/drawingml/2006/wordprocessingDrawing" xmlns:w10="urn:schemas-microsoft-com:office:word" xmlns:w="http://schemas.openxmlformats.org/wordprocessingml/2006/main" xmlns:w14="http://schemas.microsoft.com/office/word/2010/wordml" xmlns:wpg="http://schemas.microsoft.com/office/word/2010/wordprocessingGroup" xmlns:wpi="http://schemas.microsoft.com/office/word/2010/wordprocessingInk" xmlns:wne="http://schemas.microsoft.com/office/word/2006/wordml" xmlns:wps="http://schemas.microsoft.com/office/word/2010/wordprocessingShape" mc:Ignorable="w14 wp14">
+<w:ftr xmlns:wpc="http://schemas.microsoft.com/office/word/2010/wordprocessingCanvas" xmlns:mo="http://schemas.microsoft.com/office/mac/office/2008/main" xmlns:mc="http://schemas.openxmlformats.org/markup-compatibility/2006" xmlns:mv="urn:schemas-microsoft-com:mac:vml" xmlns:o="urn:schemas-microsoft-com:office:office" xmlns:r="http://schemas.openxmlformats.org/officeDocument/2006/relationships" xmlns:m="http://schemas.openxmlformats.org/officeDocument/2006/math" xmlns:v="urn:schemas-microsoft-com:vml" xmlns:wp14="http://schemas.microsoft.com/office/word/2010/wordprocessingDrawing" xmlns:wp="http://schemas.openxmlformats.org/drawingml/2006/wordprocessingDrawing" xmlns:w10="urn:schemas-microsoft-com:office:word" xmlns:w="http://schemas.openxmlformats.org/wordprocessingml/2006/main" xmlns:w14="http://schemas.microsoft.com/office/word/2010/wordml" xmlns:wpg="http://schemas.microsoft.com/office/word/2010/wordprocessingGroup" xmlns:wpi="http://schemas.microsoft.com/office/word/2010/wordprocessingInk" xmlns:wne="http://schemas.microsoft.com/office/word/2006/wordml" xmlns:wps="http://schemas.microsoft.com/office/word/2010/wordprocessingShape" mc:Ignorable="w14 wp14">
   <w:p>
     <w:pPr>
-      <w:pStyle w:val="Footer"/>
+      <w:pStyle w:val="Fuzeile"/>
       <w:framePr w:wrap="around" w:vAnchor="text" w:hAnchor="margin" w:xAlign="right" w:y="1"/>
       <w:rPr>
-        <w:rStyle w:val="PageNumber"/>
+        <w:rStyle w:val="Seitenzahl"/>
       </w:rPr>
     </w:pPr>
     <w:r>
       <w:rPr>
-        <w:rStyle w:val="PageNumber"/>
+        <w:rStyle w:val="Seitenzahl"/>
       </w:rPr>
       <w:fldChar w:fldCharType="begin"/>
     </w:r>
     <w:r>
       <w:rPr>
-        <w:rStyle w:val="PageNumber"/>
+        <w:rStyle w:val="Seitenzahl"/>
       </w:rPr>
       <w:instrText xml:space="preserve">PAGE  </w:instrText>
     </w:r>
     <w:r>
       <w:rPr>
-        <w:rStyle w:val="PageNumber"/>
+        <w:rStyle w:val="Seitenzahl"/>
       </w:rPr>
       <w:fldChar w:fldCharType="separate"/>
     </w:r>
     <w:r>
       <w:rPr>
-        <w:rStyle w:val="PageNumber"/>
+        <w:rStyle w:val="Seitenzahl"/>
         <w:noProof/>
       </w:rPr>
-      <w:t>4</w:t>
+      <w:t>5</w:t>
     </w:r>
     <w:r>
       <w:rPr>
-        <w:rStyle w:val="PageNumber"/>
+        <w:rStyle w:val="Seitenzahl"/>
       </w:rPr>
       <w:fldChar w:fldCharType="end"/>
     </w:r>
   </w:p>
   <w:p>
     <w:pPr>
-      <w:pStyle w:val="Footer"/>
+      <w:pStyle w:val="Fuzeile"/>
       <w:ind w:right="360"/>
       <w:rPr>
         <w:lang w:val="fr-CH"/>
@@ -1602,7 +1503,7 @@
   </w:p>
   <w:p>
     <w:pPr>
-      <w:pStyle w:val="Footer"/>
+      <w:pStyle w:val="Fuzeile"/>
       <w:ind w:right="360"/>
       <w:rPr>
         <w:lang w:val="fr-CH"/>
@@ -1619,7 +1520,7 @@
 </file>
 
 <file path=word/footnotes.xml><?xml version="1.0" encoding="utf-8"?>
-<w:footnotes xmlns:wpc="http://schemas.microsoft.com/office/word/2010/wordprocessingCanvas" xmlns:mc="http://schemas.openxmlformats.org/markup-compatibility/2006" xmlns:o="urn:schemas-microsoft-com:office:office" xmlns:r="http://schemas.openxmlformats.org/officeDocument/2006/relationships" xmlns:m="http://schemas.openxmlformats.org/officeDocument/2006/math" xmlns:v="urn:schemas-microsoft-com:vml" xmlns:wp14="http://schemas.microsoft.com/office/word/2010/wordprocessingDrawing" xmlns:wp="http://schemas.openxmlformats.org/drawingml/2006/wordprocessingDrawing" xmlns:w10="urn:schemas-microsoft-com:office:word" xmlns:w="http://schemas.openxmlformats.org/wordprocessingml/2006/main" xmlns:w14="http://schemas.microsoft.com/office/word/2010/wordml" xmlns:wpg="http://schemas.microsoft.com/office/word/2010/wordprocessingGroup" xmlns:wpi="http://schemas.microsoft.com/office/word/2010/wordprocessingInk" xmlns:wne="http://schemas.microsoft.com/office/word/2006/wordml" xmlns:wps="http://schemas.microsoft.com/office/word/2010/wordprocessingShape" mc:Ignorable="w14 wp14">
+<w:footnotes xmlns:wpc="http://schemas.microsoft.com/office/word/2010/wordprocessingCanvas" xmlns:mo="http://schemas.microsoft.com/office/mac/office/2008/main" xmlns:mc="http://schemas.openxmlformats.org/markup-compatibility/2006" xmlns:mv="urn:schemas-microsoft-com:mac:vml" xmlns:o="urn:schemas-microsoft-com:office:office" xmlns:r="http://schemas.openxmlformats.org/officeDocument/2006/relationships" xmlns:m="http://schemas.openxmlformats.org/officeDocument/2006/math" xmlns:v="urn:schemas-microsoft-com:vml" xmlns:wp14="http://schemas.microsoft.com/office/word/2010/wordprocessingDrawing" xmlns:wp="http://schemas.openxmlformats.org/drawingml/2006/wordprocessingDrawing" xmlns:w10="urn:schemas-microsoft-com:office:word" xmlns:w="http://schemas.openxmlformats.org/wordprocessingml/2006/main" xmlns:w14="http://schemas.microsoft.com/office/word/2010/wordml" xmlns:wpg="http://schemas.microsoft.com/office/word/2010/wordprocessingGroup" xmlns:wpi="http://schemas.microsoft.com/office/word/2010/wordprocessingInk" xmlns:wne="http://schemas.microsoft.com/office/word/2006/wordml" xmlns:wps="http://schemas.microsoft.com/office/word/2010/wordprocessingShape" mc:Ignorable="w14 wp14">
   <w:footnote w:type="separator" w:id="-1">
     <w:p>
       <w:r>
@@ -1638,10 +1539,10 @@
 </file>
 
 <file path=word/header1.xml><?xml version="1.0" encoding="utf-8"?>
-<w:hdr xmlns:wpc="http://schemas.microsoft.com/office/word/2010/wordprocessingCanvas" xmlns:mc="http://schemas.openxmlformats.org/markup-compatibility/2006" xmlns:o="urn:schemas-microsoft-com:office:office" xmlns:r="http://schemas.openxmlformats.org/officeDocument/2006/relationships" xmlns:m="http://schemas.openxmlformats.org/officeDocument/2006/math" xmlns:v="urn:schemas-microsoft-com:vml" xmlns:wp14="http://schemas.microsoft.com/office/word/2010/wordprocessingDrawing" xmlns:wp="http://schemas.openxmlformats.org/drawingml/2006/wordprocessingDrawing" xmlns:w10="urn:schemas-microsoft-com:office:word" xmlns:w="http://schemas.openxmlformats.org/wordprocessingml/2006/main" xmlns:w14="http://schemas.microsoft.com/office/word/2010/wordml" xmlns:wpg="http://schemas.microsoft.com/office/word/2010/wordprocessingGroup" xmlns:wpi="http://schemas.microsoft.com/office/word/2010/wordprocessingInk" xmlns:wne="http://schemas.microsoft.com/office/word/2006/wordml" xmlns:wps="http://schemas.microsoft.com/office/word/2010/wordprocessingShape" mc:Ignorable="w14 wp14">
+<w:hdr xmlns:wpc="http://schemas.microsoft.com/office/word/2010/wordprocessingCanvas" xmlns:mo="http://schemas.microsoft.com/office/mac/office/2008/main" xmlns:mc="http://schemas.openxmlformats.org/markup-compatibility/2006" xmlns:mv="urn:schemas-microsoft-com:mac:vml" xmlns:o="urn:schemas-microsoft-com:office:office" xmlns:r="http://schemas.openxmlformats.org/officeDocument/2006/relationships" xmlns:m="http://schemas.openxmlformats.org/officeDocument/2006/math" xmlns:v="urn:schemas-microsoft-com:vml" xmlns:wp14="http://schemas.microsoft.com/office/word/2010/wordprocessingDrawing" xmlns:wp="http://schemas.openxmlformats.org/drawingml/2006/wordprocessingDrawing" xmlns:w10="urn:schemas-microsoft-com:office:word" xmlns:w="http://schemas.openxmlformats.org/wordprocessingml/2006/main" xmlns:w14="http://schemas.microsoft.com/office/word/2010/wordml" xmlns:wpg="http://schemas.microsoft.com/office/word/2010/wordprocessingGroup" xmlns:wpi="http://schemas.microsoft.com/office/word/2010/wordprocessingInk" xmlns:wne="http://schemas.microsoft.com/office/word/2006/wordml" xmlns:wps="http://schemas.microsoft.com/office/word/2010/wordprocessingShape" mc:Ignorable="w14 wp14">
   <w:p>
     <w:pPr>
-      <w:pStyle w:val="Header"/>
+      <w:pStyle w:val="Kopfzeile"/>
     </w:pPr>
     <w:r>
       <w:t>Projekt 1</w:t>
@@ -1658,7 +1559,7 @@
 </file>
 
 <file path=word/numbering.xml><?xml version="1.0" encoding="utf-8"?>
-<w:numbering xmlns:wpc="http://schemas.microsoft.com/office/word/2010/wordprocessingCanvas" xmlns:mc="http://schemas.openxmlformats.org/markup-compatibility/2006" xmlns:o="urn:schemas-microsoft-com:office:office" xmlns:r="http://schemas.openxmlformats.org/officeDocument/2006/relationships" xmlns:m="http://schemas.openxmlformats.org/officeDocument/2006/math" xmlns:v="urn:schemas-microsoft-com:vml" xmlns:wp14="http://schemas.microsoft.com/office/word/2010/wordprocessingDrawing" xmlns:wp="http://schemas.openxmlformats.org/drawingml/2006/wordprocessingDrawing" xmlns:w10="urn:schemas-microsoft-com:office:word" xmlns:w="http://schemas.openxmlformats.org/wordprocessingml/2006/main" xmlns:w14="http://schemas.microsoft.com/office/word/2010/wordml" xmlns:wpg="http://schemas.microsoft.com/office/word/2010/wordprocessingGroup" xmlns:wpi="http://schemas.microsoft.com/office/word/2010/wordprocessingInk" xmlns:wne="http://schemas.microsoft.com/office/word/2006/wordml" xmlns:wps="http://schemas.microsoft.com/office/word/2010/wordprocessingShape" mc:Ignorable="w14 wp14">
+<w:numbering xmlns:wpc="http://schemas.microsoft.com/office/word/2010/wordprocessingCanvas" xmlns:mo="http://schemas.microsoft.com/office/mac/office/2008/main" xmlns:mc="http://schemas.openxmlformats.org/markup-compatibility/2006" xmlns:mv="urn:schemas-microsoft-com:mac:vml" xmlns:o="urn:schemas-microsoft-com:office:office" xmlns:r="http://schemas.openxmlformats.org/officeDocument/2006/relationships" xmlns:m="http://schemas.openxmlformats.org/officeDocument/2006/math" xmlns:v="urn:schemas-microsoft-com:vml" xmlns:wp14="http://schemas.microsoft.com/office/word/2010/wordprocessingDrawing" xmlns:wp="http://schemas.openxmlformats.org/drawingml/2006/wordprocessingDrawing" xmlns:w10="urn:schemas-microsoft-com:office:word" xmlns:w="http://schemas.openxmlformats.org/wordprocessingml/2006/main" xmlns:w14="http://schemas.microsoft.com/office/word/2010/wordml" xmlns:wpg="http://schemas.microsoft.com/office/word/2010/wordprocessingGroup" xmlns:wpi="http://schemas.microsoft.com/office/word/2010/wordprocessingInk" xmlns:wne="http://schemas.microsoft.com/office/word/2006/wordml" xmlns:wps="http://schemas.microsoft.com/office/word/2010/wordprocessingShape" mc:Ignorable="w14 wp14">
   <w:abstractNum w:abstractNumId="0">
     <w:nsid w:val="36FC250F"/>
     <w:multiLevelType w:val="hybridMultilevel"/>
@@ -2045,7 +1946,7 @@
     </w:rPrDefault>
     <w:pPrDefault/>
   </w:docDefaults>
-  <w:latentStyles w:defLockedState="0" w:defUIPriority="99" w:defSemiHidden="1" w:defUnhideWhenUsed="1" w:defQFormat="0" w:count="267">
+  <w:latentStyles w:defLockedState="0" w:defUIPriority="99" w:defSemiHidden="1" w:defUnhideWhenUsed="1" w:defQFormat="0" w:count="276">
     <w:lsdException w:name="Normal" w:semiHidden="0" w:uiPriority="0" w:unhideWhenUsed="0" w:qFormat="1"/>
     <w:lsdException w:name="heading 1" w:semiHidden="0" w:uiPriority="9" w:unhideWhenUsed="0" w:qFormat="1"/>
     <w:lsdException w:name="heading 2" w:uiPriority="9" w:qFormat="1"/>
@@ -2184,7 +2085,7 @@
     <w:lsdException w:name="Bibliography" w:uiPriority="37"/>
     <w:lsdException w:name="TOC Heading" w:uiPriority="39" w:qFormat="1"/>
   </w:latentStyles>
-  <w:style w:type="paragraph" w:default="1" w:styleId="Normal">
+  <w:style w:type="paragraph" w:default="1" w:styleId="Standard">
     <w:name w:val="Normal"/>
     <w:qFormat/>
     <w:rsid w:val="00257FD2"/>
@@ -2192,11 +2093,11 @@
       <w:rFonts w:ascii="Century Gothic" w:hAnsi="Century Gothic"/>
     </w:rPr>
   </w:style>
-  <w:style w:type="paragraph" w:styleId="Heading1">
+  <w:style w:type="paragraph" w:styleId="berschrift1">
     <w:name w:val="heading 1"/>
-    <w:basedOn w:val="Normal"/>
-    <w:next w:val="Normal"/>
-    <w:link w:val="Heading1Char"/>
+    <w:basedOn w:val="Standard"/>
+    <w:next w:val="Standard"/>
+    <w:link w:val="berschrift1Zeichen"/>
     <w:uiPriority w:val="9"/>
     <w:qFormat/>
     <w:rsid w:val="00257FD2"/>
@@ -2214,11 +2115,11 @@
       <w:szCs w:val="32"/>
     </w:rPr>
   </w:style>
-  <w:style w:type="paragraph" w:styleId="Heading2">
+  <w:style w:type="paragraph" w:styleId="berschrift2">
     <w:name w:val="heading 2"/>
-    <w:basedOn w:val="Heading1"/>
-    <w:next w:val="Normal"/>
-    <w:link w:val="Heading2Char"/>
+    <w:basedOn w:val="berschrift1"/>
+    <w:next w:val="Standard"/>
+    <w:link w:val="berschrift2Zeichen"/>
     <w:uiPriority w:val="9"/>
     <w:unhideWhenUsed/>
     <w:qFormat/>
@@ -2233,11 +2134,11 @@
       <w:szCs w:val="26"/>
     </w:rPr>
   </w:style>
-  <w:style w:type="paragraph" w:styleId="Heading3">
+  <w:style w:type="paragraph" w:styleId="berschrift3">
     <w:name w:val="heading 3"/>
-    <w:basedOn w:val="Normal"/>
-    <w:next w:val="Normal"/>
-    <w:link w:val="Heading3Char"/>
+    <w:basedOn w:val="Standard"/>
+    <w:next w:val="Standard"/>
+    <w:link w:val="berschrift3Zeichen"/>
     <w:uiPriority w:val="9"/>
     <w:unhideWhenUsed/>
     <w:qFormat/>
@@ -2254,13 +2155,13 @@
       <w:bCs/>
     </w:rPr>
   </w:style>
-  <w:style w:type="character" w:default="1" w:styleId="DefaultParagraphFont">
+  <w:style w:type="character" w:default="1" w:styleId="Absatzstandardschriftart">
     <w:name w:val="Default Paragraph Font"/>
     <w:uiPriority w:val="1"/>
     <w:semiHidden/>
     <w:unhideWhenUsed/>
   </w:style>
-  <w:style w:type="table" w:default="1" w:styleId="TableNormal">
+  <w:style w:type="table" w:default="1" w:styleId="NormaleTabelle">
     <w:name w:val="Normal Table"/>
     <w:uiPriority w:val="99"/>
     <w:semiHidden/>
@@ -2275,16 +2176,16 @@
       </w:tblCellMar>
     </w:tblPr>
   </w:style>
-  <w:style w:type="numbering" w:default="1" w:styleId="NoList">
+  <w:style w:type="numbering" w:default="1" w:styleId="KeineListe">
     <w:name w:val="No List"/>
     <w:uiPriority w:val="99"/>
     <w:semiHidden/>
     <w:unhideWhenUsed/>
   </w:style>
-  <w:style w:type="character" w:customStyle="1" w:styleId="Heading1Char">
-    <w:name w:val="Heading 1 Char"/>
-    <w:basedOn w:val="DefaultParagraphFont"/>
-    <w:link w:val="Heading1"/>
+  <w:style w:type="character" w:customStyle="1" w:styleId="berschrift1Zeichen">
+    <w:name w:val="Überschrift 1 Zeichen"/>
+    <w:basedOn w:val="Absatzstandardschriftart"/>
+    <w:link w:val="berschrift1"/>
     <w:uiPriority w:val="9"/>
     <w:rsid w:val="00257FD2"/>
     <w:rPr>
@@ -2295,10 +2196,10 @@
       <w:szCs w:val="32"/>
     </w:rPr>
   </w:style>
-  <w:style w:type="character" w:customStyle="1" w:styleId="Heading2Char">
-    <w:name w:val="Heading 2 Char"/>
-    <w:basedOn w:val="DefaultParagraphFont"/>
-    <w:link w:val="Heading2"/>
+  <w:style w:type="character" w:customStyle="1" w:styleId="berschrift2Zeichen">
+    <w:name w:val="Überschrift 2 Zeichen"/>
+    <w:basedOn w:val="Absatzstandardschriftart"/>
+    <w:link w:val="berschrift2"/>
     <w:uiPriority w:val="9"/>
     <w:rsid w:val="00257FD2"/>
     <w:rPr>
@@ -2308,10 +2209,10 @@
       <w:szCs w:val="26"/>
     </w:rPr>
   </w:style>
-  <w:style w:type="character" w:customStyle="1" w:styleId="Heading3Char">
-    <w:name w:val="Heading 3 Char"/>
-    <w:basedOn w:val="DefaultParagraphFont"/>
-    <w:link w:val="Heading3"/>
+  <w:style w:type="character" w:customStyle="1" w:styleId="berschrift3Zeichen">
+    <w:name w:val="Überschrift 3 Zeichen"/>
+    <w:basedOn w:val="Absatzstandardschriftart"/>
+    <w:link w:val="berschrift3"/>
     <w:uiPriority w:val="9"/>
     <w:rsid w:val="00257FD2"/>
     <w:rPr>
@@ -2322,14 +2223,14 @@
   </w:style>
   <w:style w:type="paragraph" w:customStyle="1" w:styleId="Aufzhlung">
     <w:name w:val="Aufzählung"/>
-    <w:basedOn w:val="Normal"/>
+    <w:basedOn w:val="Standard"/>
     <w:qFormat/>
     <w:rsid w:val="00DC52CA"/>
   </w:style>
-  <w:style w:type="paragraph" w:styleId="Header">
+  <w:style w:type="paragraph" w:styleId="Kopfzeile">
     <w:name w:val="header"/>
-    <w:basedOn w:val="Normal"/>
-    <w:link w:val="HeaderChar"/>
+    <w:basedOn w:val="Standard"/>
+    <w:link w:val="KopfzeileZeichen"/>
     <w:uiPriority w:val="99"/>
     <w:unhideWhenUsed/>
     <w:rsid w:val="00257FD2"/>
@@ -2343,10 +2244,10 @@
       <w:sz w:val="20"/>
     </w:rPr>
   </w:style>
-  <w:style w:type="character" w:customStyle="1" w:styleId="HeaderChar">
-    <w:name w:val="Header Char"/>
-    <w:basedOn w:val="DefaultParagraphFont"/>
-    <w:link w:val="Header"/>
+  <w:style w:type="character" w:customStyle="1" w:styleId="KopfzeileZeichen">
+    <w:name w:val="Kopfzeile Zeichen"/>
+    <w:basedOn w:val="Absatzstandardschriftart"/>
+    <w:link w:val="Kopfzeile"/>
     <w:uiPriority w:val="99"/>
     <w:rsid w:val="00257FD2"/>
     <w:rPr>
@@ -2354,10 +2255,10 @@
       <w:sz w:val="20"/>
     </w:rPr>
   </w:style>
-  <w:style w:type="paragraph" w:styleId="Footer">
+  <w:style w:type="paragraph" w:styleId="Fuzeile">
     <w:name w:val="footer"/>
-    <w:basedOn w:val="Normal"/>
-    <w:link w:val="FooterChar"/>
+    <w:basedOn w:val="Standard"/>
+    <w:link w:val="FuzeileZeichen"/>
     <w:uiPriority w:val="99"/>
     <w:unhideWhenUsed/>
     <w:rsid w:val="00257FD2"/>
@@ -2371,10 +2272,10 @@
       <w:sz w:val="20"/>
     </w:rPr>
   </w:style>
-  <w:style w:type="character" w:customStyle="1" w:styleId="FooterChar">
-    <w:name w:val="Footer Char"/>
-    <w:basedOn w:val="DefaultParagraphFont"/>
-    <w:link w:val="Footer"/>
+  <w:style w:type="character" w:customStyle="1" w:styleId="FuzeileZeichen">
+    <w:name w:val="Fußzeile Zeichen"/>
+    <w:basedOn w:val="Absatzstandardschriftart"/>
+    <w:link w:val="Fuzeile"/>
     <w:uiPriority w:val="99"/>
     <w:rsid w:val="00257FD2"/>
     <w:rPr>
@@ -2382,18 +2283,18 @@
       <w:sz w:val="20"/>
     </w:rPr>
   </w:style>
-  <w:style w:type="character" w:styleId="PageNumber">
+  <w:style w:type="character" w:styleId="Seitenzahl">
     <w:name w:val="page number"/>
-    <w:basedOn w:val="DefaultParagraphFont"/>
+    <w:basedOn w:val="Absatzstandardschriftart"/>
     <w:uiPriority w:val="99"/>
     <w:semiHidden/>
     <w:unhideWhenUsed/>
     <w:rsid w:val="00257FD2"/>
   </w:style>
-  <w:style w:type="paragraph" w:styleId="BalloonText">
+  <w:style w:type="paragraph" w:styleId="Sprechblasentext">
     <w:name w:val="Balloon Text"/>
-    <w:basedOn w:val="Normal"/>
-    <w:link w:val="BalloonTextChar"/>
+    <w:basedOn w:val="Standard"/>
+    <w:link w:val="SprechblasentextZeichen"/>
     <w:uiPriority w:val="99"/>
     <w:semiHidden/>
     <w:unhideWhenUsed/>
@@ -2404,10 +2305,10 @@
       <w:szCs w:val="18"/>
     </w:rPr>
   </w:style>
-  <w:style w:type="character" w:customStyle="1" w:styleId="BalloonTextChar">
-    <w:name w:val="Balloon Text Char"/>
-    <w:basedOn w:val="DefaultParagraphFont"/>
-    <w:link w:val="BalloonText"/>
+  <w:style w:type="character" w:customStyle="1" w:styleId="SprechblasentextZeichen">
+    <w:name w:val="Sprechblasentext Zeichen"/>
+    <w:basedOn w:val="Absatzstandardschriftart"/>
+    <w:link w:val="Sprechblasentext"/>
     <w:uiPriority w:val="99"/>
     <w:semiHidden/>
     <w:rsid w:val="00D36FBD"/>
@@ -2417,19 +2318,19 @@
       <w:szCs w:val="18"/>
     </w:rPr>
   </w:style>
-  <w:style w:type="paragraph" w:styleId="TOC1">
+  <w:style w:type="paragraph" w:styleId="Verzeichnis1">
     <w:name w:val="toc 1"/>
-    <w:basedOn w:val="Normal"/>
-    <w:next w:val="Normal"/>
+    <w:basedOn w:val="Standard"/>
+    <w:next w:val="Standard"/>
     <w:autoRedefine/>
     <w:uiPriority w:val="39"/>
     <w:unhideWhenUsed/>
     <w:rsid w:val="009C339F"/>
   </w:style>
-  <w:style w:type="paragraph" w:styleId="TOC2">
+  <w:style w:type="paragraph" w:styleId="Verzeichnis2">
     <w:name w:val="toc 2"/>
-    <w:basedOn w:val="Normal"/>
-    <w:next w:val="Normal"/>
+    <w:basedOn w:val="Standard"/>
+    <w:next w:val="Standard"/>
     <w:autoRedefine/>
     <w:uiPriority w:val="39"/>
     <w:unhideWhenUsed/>
@@ -2438,10 +2339,10 @@
       <w:ind w:left="240"/>
     </w:pPr>
   </w:style>
-  <w:style w:type="paragraph" w:styleId="TOC3">
+  <w:style w:type="paragraph" w:styleId="Verzeichnis3">
     <w:name w:val="toc 3"/>
-    <w:basedOn w:val="Normal"/>
-    <w:next w:val="Normal"/>
+    <w:basedOn w:val="Standard"/>
+    <w:next w:val="Standard"/>
     <w:autoRedefine/>
     <w:uiPriority w:val="39"/>
     <w:unhideWhenUsed/>
@@ -2450,10 +2351,10 @@
       <w:ind w:left="480"/>
     </w:pPr>
   </w:style>
-  <w:style w:type="paragraph" w:styleId="TOC4">
+  <w:style w:type="paragraph" w:styleId="Verzeichnis4">
     <w:name w:val="toc 4"/>
-    <w:basedOn w:val="Normal"/>
-    <w:next w:val="Normal"/>
+    <w:basedOn w:val="Standard"/>
+    <w:next w:val="Standard"/>
     <w:autoRedefine/>
     <w:uiPriority w:val="39"/>
     <w:unhideWhenUsed/>
@@ -2462,10 +2363,10 @@
       <w:ind w:left="720"/>
     </w:pPr>
   </w:style>
-  <w:style w:type="paragraph" w:styleId="TOC5">
+  <w:style w:type="paragraph" w:styleId="Verzeichnis5">
     <w:name w:val="toc 5"/>
-    <w:basedOn w:val="Normal"/>
-    <w:next w:val="Normal"/>
+    <w:basedOn w:val="Standard"/>
+    <w:next w:val="Standard"/>
     <w:autoRedefine/>
     <w:uiPriority w:val="39"/>
     <w:unhideWhenUsed/>
@@ -2474,10 +2375,10 @@
       <w:ind w:left="960"/>
     </w:pPr>
   </w:style>
-  <w:style w:type="paragraph" w:styleId="TOC6">
+  <w:style w:type="paragraph" w:styleId="Verzeichnis6">
     <w:name w:val="toc 6"/>
-    <w:basedOn w:val="Normal"/>
-    <w:next w:val="Normal"/>
+    <w:basedOn w:val="Standard"/>
+    <w:next w:val="Standard"/>
     <w:autoRedefine/>
     <w:uiPriority w:val="39"/>
     <w:unhideWhenUsed/>
@@ -2486,10 +2387,10 @@
       <w:ind w:left="1200"/>
     </w:pPr>
   </w:style>
-  <w:style w:type="paragraph" w:styleId="TOC7">
+  <w:style w:type="paragraph" w:styleId="Verzeichnis7">
     <w:name w:val="toc 7"/>
-    <w:basedOn w:val="Normal"/>
-    <w:next w:val="Normal"/>
+    <w:basedOn w:val="Standard"/>
+    <w:next w:val="Standard"/>
     <w:autoRedefine/>
     <w:uiPriority w:val="39"/>
     <w:unhideWhenUsed/>
@@ -2498,10 +2399,10 @@
       <w:ind w:left="1440"/>
     </w:pPr>
   </w:style>
-  <w:style w:type="paragraph" w:styleId="TOC8">
+  <w:style w:type="paragraph" w:styleId="Verzeichnis8">
     <w:name w:val="toc 8"/>
-    <w:basedOn w:val="Normal"/>
-    <w:next w:val="Normal"/>
+    <w:basedOn w:val="Standard"/>
+    <w:next w:val="Standard"/>
     <w:autoRedefine/>
     <w:uiPriority w:val="39"/>
     <w:unhideWhenUsed/>
@@ -2510,10 +2411,10 @@
       <w:ind w:left="1680"/>
     </w:pPr>
   </w:style>
-  <w:style w:type="paragraph" w:styleId="TOC9">
+  <w:style w:type="paragraph" w:styleId="Verzeichnis9">
     <w:name w:val="toc 9"/>
-    <w:basedOn w:val="Normal"/>
-    <w:next w:val="Normal"/>
+    <w:basedOn w:val="Standard"/>
+    <w:next w:val="Standard"/>
     <w:autoRedefine/>
     <w:uiPriority w:val="39"/>
     <w:unhideWhenUsed/>
@@ -2522,9 +2423,9 @@
       <w:ind w:left="1920"/>
     </w:pPr>
   </w:style>
-  <w:style w:type="paragraph" w:styleId="ListParagraph">
+  <w:style w:type="paragraph" w:styleId="Listenabsatz">
     <w:name w:val="List Paragraph"/>
-    <w:basedOn w:val="Normal"/>
+    <w:basedOn w:val="Standard"/>
     <w:uiPriority w:val="34"/>
     <w:qFormat/>
     <w:rsid w:val="00AA1FC4"/>
@@ -2548,7 +2449,7 @@
 </file>
 
 <file path=word/stylesWithEffects.xml><?xml version="1.0" encoding="utf-8"?>
-<w:styles xmlns:wpc="http://schemas.microsoft.com/office/word/2010/wordprocessingCanvas" xmlns:mc="http://schemas.openxmlformats.org/markup-compatibility/2006" xmlns:o="urn:schemas-microsoft-com:office:office" xmlns:r="http://schemas.openxmlformats.org/officeDocument/2006/relationships" xmlns:m="http://schemas.openxmlformats.org/officeDocument/2006/math" xmlns:v="urn:schemas-microsoft-com:vml" xmlns:wp14="http://schemas.microsoft.com/office/word/2010/wordprocessingDrawing" xmlns:wp="http://schemas.openxmlformats.org/drawingml/2006/wordprocessingDrawing" xmlns:w10="urn:schemas-microsoft-com:office:word" xmlns:w="http://schemas.openxmlformats.org/wordprocessingml/2006/main" xmlns:w14="http://schemas.microsoft.com/office/word/2010/wordml" xmlns:wpg="http://schemas.microsoft.com/office/word/2010/wordprocessingGroup" xmlns:wpi="http://schemas.microsoft.com/office/word/2010/wordprocessingInk" xmlns:wne="http://schemas.microsoft.com/office/word/2006/wordml" xmlns:wps="http://schemas.microsoft.com/office/word/2010/wordprocessingShape" mc:Ignorable="w14 wp14">
+<w:styles xmlns:wpc="http://schemas.microsoft.com/office/word/2010/wordprocessingCanvas" xmlns:mo="http://schemas.microsoft.com/office/mac/office/2008/main" xmlns:mc="http://schemas.openxmlformats.org/markup-compatibility/2006" xmlns:mv="urn:schemas-microsoft-com:mac:vml" xmlns:o="urn:schemas-microsoft-com:office:office" xmlns:r="http://schemas.openxmlformats.org/officeDocument/2006/relationships" xmlns:m="http://schemas.openxmlformats.org/officeDocument/2006/math" xmlns:v="urn:schemas-microsoft-com:vml" xmlns:wp14="http://schemas.microsoft.com/office/word/2010/wordprocessingDrawing" xmlns:wp="http://schemas.openxmlformats.org/drawingml/2006/wordprocessingDrawing" xmlns:w10="urn:schemas-microsoft-com:office:word" xmlns:w="http://schemas.openxmlformats.org/wordprocessingml/2006/main" xmlns:w14="http://schemas.microsoft.com/office/word/2010/wordml" xmlns:wpg="http://schemas.microsoft.com/office/word/2010/wordprocessingGroup" xmlns:wpi="http://schemas.microsoft.com/office/word/2010/wordprocessingInk" xmlns:wne="http://schemas.microsoft.com/office/word/2006/wordml" xmlns:wps="http://schemas.microsoft.com/office/word/2010/wordprocessingShape" mc:Ignorable="w14 wp14">
   <w:docDefaults>
     <w:rPrDefault>
       <w:rPr>
@@ -2560,7 +2461,7 @@
     </w:rPrDefault>
     <w:pPrDefault/>
   </w:docDefaults>
-  <w:latentStyles w:defLockedState="0" w:defUIPriority="99" w:defSemiHidden="1" w:defUnhideWhenUsed="1" w:defQFormat="0" w:count="267">
+  <w:latentStyles w:defLockedState="0" w:defUIPriority="99" w:defSemiHidden="1" w:defUnhideWhenUsed="1" w:defQFormat="0" w:count="276">
     <w:lsdException w:name="Normal" w:semiHidden="0" w:uiPriority="0" w:unhideWhenUsed="0" w:qFormat="1"/>
     <w:lsdException w:name="heading 1" w:semiHidden="0" w:uiPriority="9" w:unhideWhenUsed="0" w:qFormat="1"/>
     <w:lsdException w:name="heading 2" w:uiPriority="9" w:qFormat="1"/>
@@ -2699,7 +2600,7 @@
     <w:lsdException w:name="Bibliography" w:uiPriority="37"/>
     <w:lsdException w:name="TOC Heading" w:uiPriority="39" w:qFormat="1"/>
   </w:latentStyles>
-  <w:style w:type="paragraph" w:default="1" w:styleId="Normal">
+  <w:style w:type="paragraph" w:default="1" w:styleId="Standard">
     <w:name w:val="Normal"/>
     <w:qFormat/>
     <w:rsid w:val="00257FD2"/>
@@ -2707,11 +2608,11 @@
       <w:rFonts w:ascii="Century Gothic" w:hAnsi="Century Gothic"/>
     </w:rPr>
   </w:style>
-  <w:style w:type="paragraph" w:styleId="Heading1">
+  <w:style w:type="paragraph" w:styleId="berschrift1">
     <w:name w:val="heading 1"/>
-    <w:basedOn w:val="Normal"/>
-    <w:next w:val="Normal"/>
-    <w:link w:val="Heading1Char"/>
+    <w:basedOn w:val="Standard"/>
+    <w:next w:val="Standard"/>
+    <w:link w:val="berschrift1Zeichen"/>
     <w:uiPriority w:val="9"/>
     <w:qFormat/>
     <w:rsid w:val="00257FD2"/>
@@ -2729,11 +2630,11 @@
       <w:szCs w:val="32"/>
     </w:rPr>
   </w:style>
-  <w:style w:type="paragraph" w:styleId="Heading2">
+  <w:style w:type="paragraph" w:styleId="berschrift2">
     <w:name w:val="heading 2"/>
-    <w:basedOn w:val="Heading1"/>
-    <w:next w:val="Normal"/>
-    <w:link w:val="Heading2Char"/>
+    <w:basedOn w:val="berschrift1"/>
+    <w:next w:val="Standard"/>
+    <w:link w:val="berschrift2Zeichen"/>
     <w:uiPriority w:val="9"/>
     <w:unhideWhenUsed/>
     <w:qFormat/>
@@ -2748,11 +2649,11 @@
       <w:szCs w:val="26"/>
     </w:rPr>
   </w:style>
-  <w:style w:type="paragraph" w:styleId="Heading3">
+  <w:style w:type="paragraph" w:styleId="berschrift3">
     <w:name w:val="heading 3"/>
-    <w:basedOn w:val="Normal"/>
-    <w:next w:val="Normal"/>
-    <w:link w:val="Heading3Char"/>
+    <w:basedOn w:val="Standard"/>
+    <w:next w:val="Standard"/>
+    <w:link w:val="berschrift3Zeichen"/>
     <w:uiPriority w:val="9"/>
     <w:unhideWhenUsed/>
     <w:qFormat/>
@@ -2769,13 +2670,13 @@
       <w:bCs/>
     </w:rPr>
   </w:style>
-  <w:style w:type="character" w:default="1" w:styleId="DefaultParagraphFont">
+  <w:style w:type="character" w:default="1" w:styleId="Absatzstandardschriftart">
     <w:name w:val="Default Paragraph Font"/>
     <w:uiPriority w:val="1"/>
     <w:semiHidden/>
     <w:unhideWhenUsed/>
   </w:style>
-  <w:style w:type="table" w:default="1" w:styleId="TableNormal">
+  <w:style w:type="table" w:default="1" w:styleId="NormaleTabelle">
     <w:name w:val="Normal Table"/>
     <w:uiPriority w:val="99"/>
     <w:semiHidden/>
@@ -2790,16 +2691,16 @@
       </w:tblCellMar>
     </w:tblPr>
   </w:style>
-  <w:style w:type="numbering" w:default="1" w:styleId="NoList">
+  <w:style w:type="numbering" w:default="1" w:styleId="KeineListe">
     <w:name w:val="No List"/>
     <w:uiPriority w:val="99"/>
     <w:semiHidden/>
     <w:unhideWhenUsed/>
   </w:style>
-  <w:style w:type="character" w:customStyle="1" w:styleId="Heading1Char">
-    <w:name w:val="Heading 1 Char"/>
-    <w:basedOn w:val="DefaultParagraphFont"/>
-    <w:link w:val="Heading1"/>
+  <w:style w:type="character" w:customStyle="1" w:styleId="berschrift1Zeichen">
+    <w:name w:val="Überschrift 1 Zeichen"/>
+    <w:basedOn w:val="Absatzstandardschriftart"/>
+    <w:link w:val="berschrift1"/>
     <w:uiPriority w:val="9"/>
     <w:rsid w:val="00257FD2"/>
     <w:rPr>
@@ -2810,10 +2711,10 @@
       <w:szCs w:val="32"/>
     </w:rPr>
   </w:style>
-  <w:style w:type="character" w:customStyle="1" w:styleId="Heading2Char">
-    <w:name w:val="Heading 2 Char"/>
-    <w:basedOn w:val="DefaultParagraphFont"/>
-    <w:link w:val="Heading2"/>
+  <w:style w:type="character" w:customStyle="1" w:styleId="berschrift2Zeichen">
+    <w:name w:val="Überschrift 2 Zeichen"/>
+    <w:basedOn w:val="Absatzstandardschriftart"/>
+    <w:link w:val="berschrift2"/>
     <w:uiPriority w:val="9"/>
     <w:rsid w:val="00257FD2"/>
     <w:rPr>
@@ -2823,10 +2724,10 @@
       <w:szCs w:val="26"/>
     </w:rPr>
   </w:style>
-  <w:style w:type="character" w:customStyle="1" w:styleId="Heading3Char">
-    <w:name w:val="Heading 3 Char"/>
-    <w:basedOn w:val="DefaultParagraphFont"/>
-    <w:link w:val="Heading3"/>
+  <w:style w:type="character" w:customStyle="1" w:styleId="berschrift3Zeichen">
+    <w:name w:val="Überschrift 3 Zeichen"/>
+    <w:basedOn w:val="Absatzstandardschriftart"/>
+    <w:link w:val="berschrift3"/>
     <w:uiPriority w:val="9"/>
     <w:rsid w:val="00257FD2"/>
     <w:rPr>
@@ -2837,14 +2738,14 @@
   </w:style>
   <w:style w:type="paragraph" w:customStyle="1" w:styleId="Aufzhlung">
     <w:name w:val="Aufzählung"/>
-    <w:basedOn w:val="Normal"/>
+    <w:basedOn w:val="Standard"/>
     <w:qFormat/>
     <w:rsid w:val="00DC52CA"/>
   </w:style>
-  <w:style w:type="paragraph" w:styleId="Header">
+  <w:style w:type="paragraph" w:styleId="Kopfzeile">
     <w:name w:val="header"/>
-    <w:basedOn w:val="Normal"/>
-    <w:link w:val="HeaderChar"/>
+    <w:basedOn w:val="Standard"/>
+    <w:link w:val="KopfzeileZeichen"/>
     <w:uiPriority w:val="99"/>
     <w:unhideWhenUsed/>
     <w:rsid w:val="00257FD2"/>
@@ -2858,10 +2759,10 @@
       <w:sz w:val="20"/>
     </w:rPr>
   </w:style>
-  <w:style w:type="character" w:customStyle="1" w:styleId="HeaderChar">
-    <w:name w:val="Header Char"/>
-    <w:basedOn w:val="DefaultParagraphFont"/>
-    <w:link w:val="Header"/>
+  <w:style w:type="character" w:customStyle="1" w:styleId="KopfzeileZeichen">
+    <w:name w:val="Kopfzeile Zeichen"/>
+    <w:basedOn w:val="Absatzstandardschriftart"/>
+    <w:link w:val="Kopfzeile"/>
     <w:uiPriority w:val="99"/>
     <w:rsid w:val="00257FD2"/>
     <w:rPr>
@@ -2869,10 +2770,10 @@
       <w:sz w:val="20"/>
     </w:rPr>
   </w:style>
-  <w:style w:type="paragraph" w:styleId="Footer">
+  <w:style w:type="paragraph" w:styleId="Fuzeile">
     <w:name w:val="footer"/>
-    <w:basedOn w:val="Normal"/>
-    <w:link w:val="FooterChar"/>
+    <w:basedOn w:val="Standard"/>
+    <w:link w:val="FuzeileZeichen"/>
     <w:uiPriority w:val="99"/>
     <w:unhideWhenUsed/>
     <w:rsid w:val="00257FD2"/>
@@ -2886,10 +2787,10 @@
       <w:sz w:val="20"/>
     </w:rPr>
   </w:style>
-  <w:style w:type="character" w:customStyle="1" w:styleId="FooterChar">
-    <w:name w:val="Footer Char"/>
-    <w:basedOn w:val="DefaultParagraphFont"/>
-    <w:link w:val="Footer"/>
+  <w:style w:type="character" w:customStyle="1" w:styleId="FuzeileZeichen">
+    <w:name w:val="Fußzeile Zeichen"/>
+    <w:basedOn w:val="Absatzstandardschriftart"/>
+    <w:link w:val="Fuzeile"/>
     <w:uiPriority w:val="99"/>
     <w:rsid w:val="00257FD2"/>
     <w:rPr>
@@ -2897,18 +2798,18 @@
       <w:sz w:val="20"/>
     </w:rPr>
   </w:style>
-  <w:style w:type="character" w:styleId="PageNumber">
+  <w:style w:type="character" w:styleId="Seitenzahl">
     <w:name w:val="page number"/>
-    <w:basedOn w:val="DefaultParagraphFont"/>
+    <w:basedOn w:val="Absatzstandardschriftart"/>
     <w:uiPriority w:val="99"/>
     <w:semiHidden/>
     <w:unhideWhenUsed/>
     <w:rsid w:val="00257FD2"/>
   </w:style>
-  <w:style w:type="paragraph" w:styleId="BalloonText">
+  <w:style w:type="paragraph" w:styleId="Sprechblasentext">
     <w:name w:val="Balloon Text"/>
-    <w:basedOn w:val="Normal"/>
-    <w:link w:val="BalloonTextChar"/>
+    <w:basedOn w:val="Standard"/>
+    <w:link w:val="SprechblasentextZeichen"/>
     <w:uiPriority w:val="99"/>
     <w:semiHidden/>
     <w:unhideWhenUsed/>
@@ -2919,10 +2820,10 @@
       <w:szCs w:val="18"/>
     </w:rPr>
   </w:style>
-  <w:style w:type="character" w:customStyle="1" w:styleId="BalloonTextChar">
-    <w:name w:val="Balloon Text Char"/>
-    <w:basedOn w:val="DefaultParagraphFont"/>
-    <w:link w:val="BalloonText"/>
+  <w:style w:type="character" w:customStyle="1" w:styleId="SprechblasentextZeichen">
+    <w:name w:val="Sprechblasentext Zeichen"/>
+    <w:basedOn w:val="Absatzstandardschriftart"/>
+    <w:link w:val="Sprechblasentext"/>
     <w:uiPriority w:val="99"/>
     <w:semiHidden/>
     <w:rsid w:val="00D36FBD"/>
@@ -2932,19 +2833,19 @@
       <w:szCs w:val="18"/>
     </w:rPr>
   </w:style>
-  <w:style w:type="paragraph" w:styleId="TOC1">
+  <w:style w:type="paragraph" w:styleId="Verzeichnis1">
     <w:name w:val="toc 1"/>
-    <w:basedOn w:val="Normal"/>
-    <w:next w:val="Normal"/>
+    <w:basedOn w:val="Standard"/>
+    <w:next w:val="Standard"/>
     <w:autoRedefine/>
     <w:uiPriority w:val="39"/>
     <w:unhideWhenUsed/>
     <w:rsid w:val="009C339F"/>
   </w:style>
-  <w:style w:type="paragraph" w:styleId="TOC2">
+  <w:style w:type="paragraph" w:styleId="Verzeichnis2">
     <w:name w:val="toc 2"/>
-    <w:basedOn w:val="Normal"/>
-    <w:next w:val="Normal"/>
+    <w:basedOn w:val="Standard"/>
+    <w:next w:val="Standard"/>
     <w:autoRedefine/>
     <w:uiPriority w:val="39"/>
     <w:unhideWhenUsed/>
@@ -2953,10 +2854,10 @@
       <w:ind w:left="240"/>
     </w:pPr>
   </w:style>
-  <w:style w:type="paragraph" w:styleId="TOC3">
+  <w:style w:type="paragraph" w:styleId="Verzeichnis3">
     <w:name w:val="toc 3"/>
-    <w:basedOn w:val="Normal"/>
-    <w:next w:val="Normal"/>
+    <w:basedOn w:val="Standard"/>
+    <w:next w:val="Standard"/>
     <w:autoRedefine/>
     <w:uiPriority w:val="39"/>
     <w:unhideWhenUsed/>
@@ -2965,10 +2866,10 @@
       <w:ind w:left="480"/>
     </w:pPr>
   </w:style>
-  <w:style w:type="paragraph" w:styleId="TOC4">
+  <w:style w:type="paragraph" w:styleId="Verzeichnis4">
     <w:name w:val="toc 4"/>
-    <w:basedOn w:val="Normal"/>
-    <w:next w:val="Normal"/>
+    <w:basedOn w:val="Standard"/>
+    <w:next w:val="Standard"/>
     <w:autoRedefine/>
     <w:uiPriority w:val="39"/>
     <w:unhideWhenUsed/>
@@ -2977,10 +2878,10 @@
       <w:ind w:left="720"/>
     </w:pPr>
   </w:style>
-  <w:style w:type="paragraph" w:styleId="TOC5">
+  <w:style w:type="paragraph" w:styleId="Verzeichnis5">
     <w:name w:val="toc 5"/>
-    <w:basedOn w:val="Normal"/>
-    <w:next w:val="Normal"/>
+    <w:basedOn w:val="Standard"/>
+    <w:next w:val="Standard"/>
     <w:autoRedefine/>
     <w:uiPriority w:val="39"/>
     <w:unhideWhenUsed/>
@@ -2989,10 +2890,10 @@
       <w:ind w:left="960"/>
     </w:pPr>
   </w:style>
-  <w:style w:type="paragraph" w:styleId="TOC6">
+  <w:style w:type="paragraph" w:styleId="Verzeichnis6">
     <w:name w:val="toc 6"/>
-    <w:basedOn w:val="Normal"/>
-    <w:next w:val="Normal"/>
+    <w:basedOn w:val="Standard"/>
+    <w:next w:val="Standard"/>
     <w:autoRedefine/>
     <w:uiPriority w:val="39"/>
     <w:unhideWhenUsed/>
@@ -3001,10 +2902,10 @@
       <w:ind w:left="1200"/>
     </w:pPr>
   </w:style>
-  <w:style w:type="paragraph" w:styleId="TOC7">
+  <w:style w:type="paragraph" w:styleId="Verzeichnis7">
     <w:name w:val="toc 7"/>
-    <w:basedOn w:val="Normal"/>
-    <w:next w:val="Normal"/>
+    <w:basedOn w:val="Standard"/>
+    <w:next w:val="Standard"/>
     <w:autoRedefine/>
     <w:uiPriority w:val="39"/>
     <w:unhideWhenUsed/>
@@ -3013,10 +2914,10 @@
       <w:ind w:left="1440"/>
     </w:pPr>
   </w:style>
-  <w:style w:type="paragraph" w:styleId="TOC8">
+  <w:style w:type="paragraph" w:styleId="Verzeichnis8">
     <w:name w:val="toc 8"/>
-    <w:basedOn w:val="Normal"/>
-    <w:next w:val="Normal"/>
+    <w:basedOn w:val="Standard"/>
+    <w:next w:val="Standard"/>
     <w:autoRedefine/>
     <w:uiPriority w:val="39"/>
     <w:unhideWhenUsed/>
@@ -3025,10 +2926,10 @@
       <w:ind w:left="1680"/>
     </w:pPr>
   </w:style>
-  <w:style w:type="paragraph" w:styleId="TOC9">
+  <w:style w:type="paragraph" w:styleId="Verzeichnis9">
     <w:name w:val="toc 9"/>
-    <w:basedOn w:val="Normal"/>
-    <w:next w:val="Normal"/>
+    <w:basedOn w:val="Standard"/>
+    <w:next w:val="Standard"/>
     <w:autoRedefine/>
     <w:uiPriority w:val="39"/>
     <w:unhideWhenUsed/>
@@ -3037,9 +2938,9 @@
       <w:ind w:left="1920"/>
     </w:pPr>
   </w:style>
-  <w:style w:type="paragraph" w:styleId="ListParagraph">
+  <w:style w:type="paragraph" w:styleId="Listenabsatz">
     <w:name w:val="List Paragraph"/>
-    <w:basedOn w:val="Normal"/>
+    <w:basedOn w:val="Standard"/>
     <w:uiPriority w:val="34"/>
     <w:qFormat/>
     <w:rsid w:val="00AA1FC4"/>
@@ -3387,7 +3288,7 @@
 </file>
 
 <file path=customXml/itemProps1.xml><?xml version="1.0" encoding="utf-8"?>
-<ds:datastoreItem xmlns:ds="http://schemas.openxmlformats.org/officeDocument/2006/customXml" ds:itemID="{A29CF9D5-40FF-4E6E-BC38-810CAED21A9D}">
+<ds:datastoreItem xmlns:ds="http://schemas.openxmlformats.org/officeDocument/2006/customXml" ds:itemID="{63C22FF9-033D-9740-BA3E-B1455AC93E72}">
   <ds:schemaRefs>
     <ds:schemaRef ds:uri="http://schemas.openxmlformats.org/officeDocument/2006/bibliography"/>
   </ds:schemaRefs>

</xml_diff>

<commit_message>
Use Case Roboter fertiggestellt
</commit_message>
<xml_diff>
--- a/SearchRobot/doc/Roboter/usecase_roboter.docx
+++ b/SearchRobot/doc/Roboter/usecase_roboter.docx
@@ -176,7 +176,6 @@
           <w:lang w:val="en-US"/>
         </w:rPr>
       </w:pPr>
-      <w:proofErr w:type="spellStart"/>
       <w:r>
         <w:rPr>
           <w:b/>
@@ -186,7 +185,6 @@
         </w:rPr>
         <w:t>Roboter</w:t>
       </w:r>
-      <w:proofErr w:type="spellEnd"/>
     </w:p>
     <w:p>
       <w:pPr>
@@ -268,7 +266,7 @@
       <w:r>
         <w:br w:type="column"/>
       </w:r>
-      <w:bookmarkStart w:id="0" w:name="_Toc241921193"/>
+      <w:bookmarkStart w:id="0" w:name="_Toc244915963"/>
       <w:r>
         <w:lastRenderedPageBreak/>
         <w:t>Inhaltsverzeichnis</w:t>
@@ -318,7 +316,7 @@
         <w:rPr>
           <w:noProof/>
         </w:rPr>
-        <w:instrText xml:space="preserve"> PAGEREF _Toc241921193 \h </w:instrText>
+        <w:instrText xml:space="preserve"> PAGEREF _Toc244915963 \h </w:instrText>
       </w:r>
       <w:r>
         <w:rPr>
@@ -378,7 +376,7 @@
         <w:rPr>
           <w:noProof/>
         </w:rPr>
-        <w:instrText xml:space="preserve"> PAGEREF _Toc241921194 \h </w:instrText>
+        <w:instrText xml:space="preserve"> PAGEREF _Toc244915964 \h </w:instrText>
       </w:r>
       <w:r>
         <w:rPr>
@@ -438,7 +436,7 @@
         <w:rPr>
           <w:noProof/>
         </w:rPr>
-        <w:instrText xml:space="preserve"> PAGEREF _Toc241921195 \h </w:instrText>
+        <w:instrText xml:space="preserve"> PAGEREF _Toc244915965 \h </w:instrText>
       </w:r>
       <w:r>
         <w:rPr>
@@ -498,7 +496,7 @@
         <w:rPr>
           <w:noProof/>
         </w:rPr>
-        <w:instrText xml:space="preserve"> PAGEREF _Toc241921196 \h </w:instrText>
+        <w:instrText xml:space="preserve"> PAGEREF _Toc244915966 \h </w:instrText>
       </w:r>
       <w:r>
         <w:rPr>
@@ -558,7 +556,7 @@
         <w:rPr>
           <w:noProof/>
         </w:rPr>
-        <w:instrText xml:space="preserve"> PAGEREF _Toc241921197 \h </w:instrText>
+        <w:instrText xml:space="preserve"> PAGEREF _Toc244915967 \h </w:instrText>
       </w:r>
       <w:r>
         <w:rPr>
@@ -600,7 +598,7 @@
         <w:rPr>
           <w:noProof/>
         </w:rPr>
-        <w:t>Roboter starten</w:t>
+        <w:t>Roboter Generieren</w:t>
       </w:r>
       <w:r>
         <w:rPr>
@@ -618,67 +616,7 @@
         <w:rPr>
           <w:noProof/>
         </w:rPr>
-        <w:instrText xml:space="preserve"> PAGEREF _Toc241921198 \h </w:instrText>
-      </w:r>
-      <w:r>
-        <w:rPr>
-          <w:noProof/>
-        </w:rPr>
-      </w:r>
-      <w:r>
-        <w:rPr>
-          <w:noProof/>
-        </w:rPr>
-        <w:fldChar w:fldCharType="separate"/>
-      </w:r>
-      <w:r>
-        <w:rPr>
-          <w:noProof/>
-        </w:rPr>
-        <w:t>4</w:t>
-      </w:r>
-      <w:r>
-        <w:rPr>
-          <w:noProof/>
-        </w:rPr>
-        <w:fldChar w:fldCharType="end"/>
-      </w:r>
-    </w:p>
-    <w:p>
-      <w:pPr>
-        <w:pStyle w:val="Verzeichnis3"/>
-        <w:tabs>
-          <w:tab w:val="right" w:leader="dot" w:pos="9056"/>
-        </w:tabs>
-        <w:rPr>
-          <w:rFonts w:asciiTheme="minorHAnsi" w:hAnsiTheme="minorHAnsi"/>
-          <w:noProof/>
-          <w:lang w:eastAsia="ja-JP"/>
-        </w:rPr>
-      </w:pPr>
-      <w:r>
-        <w:rPr>
-          <w:noProof/>
-        </w:rPr>
-        <w:t>Roboter Konfigurieren</w:t>
-      </w:r>
-      <w:r>
-        <w:rPr>
-          <w:noProof/>
-        </w:rPr>
-        <w:tab/>
-      </w:r>
-      <w:r>
-        <w:rPr>
-          <w:noProof/>
-        </w:rPr>
-        <w:fldChar w:fldCharType="begin"/>
-      </w:r>
-      <w:r>
-        <w:rPr>
-          <w:noProof/>
-        </w:rPr>
-        <w:instrText xml:space="preserve"> PAGEREF _Toc241921199 \h </w:instrText>
+        <w:instrText xml:space="preserve"> PAGEREF _Toc244915968 \h </w:instrText>
       </w:r>
       <w:r>
         <w:rPr>
@@ -720,7 +658,7 @@
         <w:rPr>
           <w:noProof/>
         </w:rPr>
-        <w:t>Ziel finden</w:t>
+        <w:t>Ziel suchen</w:t>
       </w:r>
       <w:r>
         <w:rPr>
@@ -738,7 +676,7 @@
         <w:rPr>
           <w:noProof/>
         </w:rPr>
-        <w:instrText xml:space="preserve"> PAGEREF _Toc241921200 \h </w:instrText>
+        <w:instrText xml:space="preserve"> PAGEREF _Toc244915969 \h </w:instrText>
       </w:r>
       <w:r>
         <w:rPr>
@@ -773,20 +711,18 @@
         <w:rPr>
           <w:rFonts w:asciiTheme="minorHAnsi" w:hAnsiTheme="minorHAnsi"/>
           <w:noProof/>
-          <w:lang w:val="en-US" w:eastAsia="ja-JP"/>
-        </w:rPr>
-      </w:pPr>
-      <w:r>
-        <w:rPr>
-          <w:noProof/>
-          <w:lang w:val="en-US"/>
-        </w:rPr>
-        <w:t>Use Case UC1: Roboter starten</w:t>
-      </w:r>
-      <w:r>
-        <w:rPr>
-          <w:noProof/>
-          <w:lang w:val="en-US"/>
+          <w:lang w:eastAsia="ja-JP"/>
+        </w:rPr>
+      </w:pPr>
+      <w:r>
+        <w:rPr>
+          <w:noProof/>
+        </w:rPr>
+        <w:t>Use Case UC1: Roboter Generieren</w:t>
+      </w:r>
+      <w:r>
+        <w:rPr>
+          <w:noProof/>
         </w:rPr>
         <w:tab/>
       </w:r>
@@ -799,9 +735,8 @@
       <w:r>
         <w:rPr>
           <w:noProof/>
-          <w:lang w:val="en-US"/>
-        </w:rPr>
-        <w:instrText xml:space="preserve"> PAGEREF _Toc241921201 \h </w:instrText>
+        </w:rPr>
+        <w:instrText xml:space="preserve"> PAGEREF _Toc244915970 \h </w:instrText>
       </w:r>
       <w:r>
         <w:rPr>
@@ -817,7 +752,6 @@
       <w:r>
         <w:rPr>
           <w:noProof/>
-          <w:lang w:val="en-US"/>
         </w:rPr>
         <w:t>5</w:t>
       </w:r>
@@ -837,145 +771,77 @@
         <w:rPr>
           <w:rFonts w:asciiTheme="minorHAnsi" w:hAnsiTheme="minorHAnsi"/>
           <w:noProof/>
-          <w:lang w:val="en-US" w:eastAsia="ja-JP"/>
-        </w:rPr>
-      </w:pPr>
-      <w:r>
-        <w:rPr>
-          <w:noProof/>
+          <w:lang w:eastAsia="ja-JP"/>
+        </w:rPr>
+      </w:pPr>
+      <w:r>
+        <w:rPr>
+          <w:noProof/>
+        </w:rPr>
+        <w:t>Use Case UC1: Ziel suchen</w:t>
+      </w:r>
+      <w:r>
+        <w:rPr>
+          <w:noProof/>
+        </w:rPr>
+        <w:tab/>
+      </w:r>
+      <w:r>
+        <w:rPr>
+          <w:noProof/>
+        </w:rPr>
+        <w:fldChar w:fldCharType="begin"/>
+      </w:r>
+      <w:r>
+        <w:rPr>
+          <w:noProof/>
+        </w:rPr>
+        <w:instrText xml:space="preserve"> PAGEREF _Toc244915971 \h </w:instrText>
+      </w:r>
+      <w:r>
+        <w:rPr>
+          <w:noProof/>
+        </w:rPr>
+      </w:r>
+      <w:r>
+        <w:rPr>
+          <w:noProof/>
+        </w:rPr>
+        <w:fldChar w:fldCharType="separate"/>
+      </w:r>
+      <w:r>
+        <w:rPr>
+          <w:noProof/>
+        </w:rPr>
+        <w:t>5</w:t>
+      </w:r>
+      <w:r>
+        <w:rPr>
+          <w:noProof/>
+        </w:rPr>
+        <w:fldChar w:fldCharType="end"/>
+      </w:r>
+    </w:p>
+    <w:p>
+      <w:pPr>
+        <w:rPr>
           <w:lang w:val="en-US"/>
         </w:rPr>
-        <w:t>Use Case UC2: Roboter konfigurieren</w:t>
-      </w:r>
-      <w:r>
-        <w:rPr>
-          <w:noProof/>
+      </w:pPr>
+      <w:r>
+        <w:fldChar w:fldCharType="end"/>
+      </w:r>
+    </w:p>
+    <w:p>
+      <w:pPr>
+        <w:rPr>
           <w:lang w:val="en-US"/>
         </w:rPr>
-        <w:tab/>
-      </w:r>
-      <w:r>
-        <w:rPr>
-          <w:noProof/>
-        </w:rPr>
-        <w:fldChar w:fldCharType="begin"/>
-      </w:r>
-      <w:r>
-        <w:rPr>
-          <w:noProof/>
+      </w:pPr>
+      <w:r>
+        <w:rPr>
           <w:lang w:val="en-US"/>
         </w:rPr>
-        <w:instrText xml:space="preserve"> PAGEREF _Toc241921202 \h </w:instrText>
-      </w:r>
-      <w:r>
-        <w:rPr>
-          <w:noProof/>
-        </w:rPr>
-      </w:r>
-      <w:r>
-        <w:rPr>
-          <w:noProof/>
-        </w:rPr>
-        <w:fldChar w:fldCharType="separate"/>
-      </w:r>
-      <w:r>
-        <w:rPr>
-          <w:noProof/>
-          <w:lang w:val="en-US"/>
-        </w:rPr>
-        <w:t>5</w:t>
-      </w:r>
-      <w:r>
-        <w:rPr>
-          <w:noProof/>
-        </w:rPr>
-        <w:fldChar w:fldCharType="end"/>
-      </w:r>
-    </w:p>
-    <w:p>
-      <w:pPr>
-        <w:pStyle w:val="Verzeichnis1"/>
-        <w:tabs>
-          <w:tab w:val="right" w:leader="dot" w:pos="9056"/>
-        </w:tabs>
-        <w:rPr>
-          <w:rFonts w:asciiTheme="minorHAnsi" w:hAnsiTheme="minorHAnsi"/>
-          <w:noProof/>
-          <w:lang w:val="en-US" w:eastAsia="ja-JP"/>
-        </w:rPr>
-      </w:pPr>
-      <w:r>
-        <w:rPr>
-          <w:noProof/>
-          <w:lang w:val="en-US"/>
-        </w:rPr>
-        <w:t>Use Case UC1: Ziel suchen</w:t>
-      </w:r>
-      <w:r>
-        <w:rPr>
-          <w:noProof/>
-          <w:lang w:val="en-US"/>
-        </w:rPr>
-        <w:tab/>
-      </w:r>
-      <w:r>
-        <w:rPr>
-          <w:noProof/>
-        </w:rPr>
-        <w:fldChar w:fldCharType="begin"/>
-      </w:r>
-      <w:r>
-        <w:rPr>
-          <w:noProof/>
-          <w:lang w:val="en-US"/>
-        </w:rPr>
-        <w:instrText xml:space="preserve"> PAGEREF _Toc241921203 \h </w:instrText>
-      </w:r>
-      <w:r>
-        <w:rPr>
-          <w:noProof/>
-        </w:rPr>
-      </w:r>
-      <w:r>
-        <w:rPr>
-          <w:noProof/>
-        </w:rPr>
-        <w:fldChar w:fldCharType="separate"/>
-      </w:r>
-      <w:r>
-        <w:rPr>
-          <w:noProof/>
-          <w:lang w:val="en-US"/>
-        </w:rPr>
-        <w:t>5</w:t>
-      </w:r>
-      <w:r>
-        <w:rPr>
-          <w:noProof/>
-        </w:rPr>
-        <w:fldChar w:fldCharType="end"/>
-      </w:r>
-    </w:p>
-    <w:p>
-      <w:pPr>
-        <w:rPr>
-          <w:lang w:val="en-US"/>
-        </w:rPr>
-      </w:pPr>
-      <w:r>
-        <w:fldChar w:fldCharType="end"/>
-      </w:r>
-    </w:p>
-    <w:p>
-      <w:pPr>
-        <w:rPr>
-          <w:lang w:val="en-US"/>
-        </w:rPr>
-      </w:pPr>
-      <w:r>
-        <w:rPr>
-          <w:lang w:val="en-US"/>
-        </w:rPr>
         <w:br w:type="column"/>
       </w:r>
     </w:p>
@@ -983,7 +849,7 @@
       <w:pPr>
         <w:pStyle w:val="berschrift1"/>
       </w:pPr>
-      <w:bookmarkStart w:id="1" w:name="_Toc241921194"/>
+      <w:bookmarkStart w:id="1" w:name="_Toc244915964"/>
       <w:r>
         <w:t>Akteure</w:t>
       </w:r>
@@ -993,7 +859,7 @@
       <w:pPr>
         <w:pStyle w:val="berschrift2"/>
       </w:pPr>
-      <w:bookmarkStart w:id="2" w:name="_Toc241921195"/>
+      <w:bookmarkStart w:id="2" w:name="_Toc244915965"/>
       <w:r>
         <w:t>Primäre Akteure</w:t>
       </w:r>
@@ -1017,7 +883,7 @@
       <w:pPr>
         <w:pStyle w:val="berschrift1"/>
       </w:pPr>
-      <w:bookmarkStart w:id="3" w:name="_Toc241921196"/>
+      <w:bookmarkStart w:id="3" w:name="_Toc244915966"/>
       <w:r>
         <w:t>Benutzer Goals</w:t>
       </w:r>
@@ -1045,12 +911,10 @@
       <w:pPr>
         <w:pStyle w:val="berschrift1"/>
       </w:pPr>
-      <w:r>
-        <w:br w:type="column"/>
-      </w:r>
-      <w:bookmarkStart w:id="4" w:name="_Toc241921197"/>
-      <w:r>
-        <w:lastRenderedPageBreak/>
+      <w:bookmarkStart w:id="4" w:name="_Toc244915967"/>
+      <w:bookmarkStart w:id="5" w:name="_GoBack"/>
+      <w:bookmarkEnd w:id="5"/>
+      <w:r>
         <w:t>Use Cases</w:t>
       </w:r>
       <w:bookmarkEnd w:id="4"/>
@@ -1064,10 +928,10 @@
           <w:noProof/>
         </w:rPr>
         <w:drawing>
-          <wp:inline distT="0" distB="0" distL="0" distR="0" wp14:anchorId="5CD43B82" wp14:editId="54FBCF27">
-            <wp:extent cx="3542470" cy="2423795"/>
-            <wp:effectExtent l="0" t="0" r="0" b="0"/>
-            <wp:docPr id="3" name="Bild 3" descr="Macintosh HD:Users:ca-za:git:SearchRobot:SearchRobot:doc:Roboter:Diagramme:UseCase-Diagram.jpg"/>
+          <wp:inline distT="0" distB="0" distL="0" distR="0" wp14:anchorId="64F0A98F" wp14:editId="7FA5BE18">
+            <wp:extent cx="3289300" cy="1257300"/>
+            <wp:effectExtent l="0" t="0" r="12700" b="12700"/>
+            <wp:docPr id="1" name="Bild 1" descr="Macintosh HD:Users:ca-za:git:SearchRobot:SearchRobot:doc:Roboter:Diagramme:UseCase-Diagram.jpg"/>
             <wp:cNvGraphicFramePr>
               <a:graphicFrameLocks xmlns:a="http://schemas.openxmlformats.org/drawingml/2006/main" noChangeAspect="1"/>
             </wp:cNvGraphicFramePr>
@@ -1088,13 +952,13 @@
                         </a:ext>
                       </a:extLst>
                     </a:blip>
-                    <a:srcRect l="4636" t="8078" r="36645" b="41226"/>
+                    <a:srcRect l="6181" t="8914" r="36645" b="63510"/>
                     <a:stretch/>
                   </pic:blipFill>
                   <pic:spPr bwMode="auto">
                     <a:xfrm>
                       <a:off x="0" y="0"/>
-                      <a:ext cx="3542470" cy="2423795"/>
+                      <a:ext cx="3289300" cy="1257300"/>
                     </a:xfrm>
                     <a:prstGeom prst="rect">
                       <a:avLst/>
@@ -1120,14 +984,14 @@
       <w:pPr>
         <w:pStyle w:val="berschrift2"/>
       </w:pPr>
-      <w:bookmarkStart w:id="5" w:name="_Toc241921198"/>
+      <w:bookmarkStart w:id="6" w:name="_Toc244915968"/>
       <w:r>
         <w:t xml:space="preserve">Roboter </w:t>
       </w:r>
-      <w:bookmarkEnd w:id="5"/>
       <w:r>
         <w:t>Generieren</w:t>
       </w:r>
+      <w:bookmarkEnd w:id="6"/>
     </w:p>
     <w:p>
       <w:r>
@@ -1138,11 +1002,14 @@
       <w:pPr>
         <w:pStyle w:val="berschrift2"/>
       </w:pPr>
-      <w:bookmarkStart w:id="6" w:name="_Toc241921200"/>
-      <w:r>
-        <w:t>Ziel finden</w:t>
-      </w:r>
-      <w:bookmarkEnd w:id="6"/>
+      <w:bookmarkStart w:id="7" w:name="_Toc244915969"/>
+      <w:r>
+        <w:t xml:space="preserve">Ziel </w:t>
+      </w:r>
+      <w:r>
+        <w:t>suchen</w:t>
+      </w:r>
+      <w:bookmarkEnd w:id="7"/>
     </w:p>
     <w:p>
       <w:r>
@@ -1157,7 +1024,7 @@
       <w:r>
         <w:br w:type="column"/>
       </w:r>
-      <w:bookmarkStart w:id="7" w:name="_Toc241921201"/>
+      <w:bookmarkStart w:id="8" w:name="_Toc244915970"/>
       <w:r>
         <w:lastRenderedPageBreak/>
         <w:t xml:space="preserve">Use Case UC1: </w:t>
@@ -1165,10 +1032,10 @@
       <w:r>
         <w:t xml:space="preserve">Roboter </w:t>
       </w:r>
-      <w:bookmarkEnd w:id="7"/>
       <w:r>
         <w:t>Generieren</w:t>
       </w:r>
+      <w:bookmarkEnd w:id="8"/>
     </w:p>
     <w:p>
       <w:r>
@@ -1237,11 +1104,11 @@
       <w:pPr>
         <w:pStyle w:val="berschrift1"/>
       </w:pPr>
-      <w:bookmarkStart w:id="8" w:name="_Toc241921203"/>
+      <w:bookmarkStart w:id="9" w:name="_Toc244915971"/>
       <w:r>
         <w:t>Use Case UC1: Ziel suchen</w:t>
       </w:r>
-      <w:bookmarkEnd w:id="8"/>
+      <w:bookmarkEnd w:id="9"/>
     </w:p>
     <w:p>
       <w:r>
@@ -1279,8 +1146,6 @@
       <w:r>
         <w:t xml:space="preserve">Die Suche des Roboters wird gestartet. </w:t>
       </w:r>
-      <w:bookmarkStart w:id="9" w:name="_GoBack"/>
-      <w:bookmarkEnd w:id="9"/>
     </w:p>
     <w:p>
       <w:pPr>
@@ -1465,7 +1330,7 @@
         <w:rStyle w:val="Seitenzahl"/>
         <w:noProof/>
       </w:rPr>
-      <w:t>5</w:t>
+      <w:t>4</w:t>
     </w:r>
     <w:r>
       <w:rPr>
@@ -3288,7 +3153,7 @@
 </file>
 
 <file path=customXml/itemProps1.xml><?xml version="1.0" encoding="utf-8"?>
-<ds:datastoreItem xmlns:ds="http://schemas.openxmlformats.org/officeDocument/2006/customXml" ds:itemID="{63C22FF9-033D-9740-BA3E-B1455AC93E72}">
+<ds:datastoreItem xmlns:ds="http://schemas.openxmlformats.org/officeDocument/2006/customXml" ds:itemID="{11F825DF-83A7-0B43-8771-CE4271A6586B}">
   <ds:schemaRefs>
     <ds:schemaRef ds:uri="http://schemas.openxmlformats.org/officeDocument/2006/bibliography"/>
   </ds:schemaRefs>

</xml_diff>

<commit_message>
Design Model Frontend fertig und Use Case Robot fertig
</commit_message>
<xml_diff>
--- a/SearchRobot/doc/Roboter/usecase_roboter.docx
+++ b/SearchRobot/doc/Roboter/usecase_roboter.docx
@@ -176,6 +176,7 @@
           <w:lang w:val="en-US"/>
         </w:rPr>
       </w:pPr>
+      <w:proofErr w:type="spellStart"/>
       <w:r>
         <w:rPr>
           <w:b/>
@@ -185,6 +186,7 @@
         </w:rPr>
         <w:t>Roboter</w:t>
       </w:r>
+      <w:proofErr w:type="spellEnd"/>
     </w:p>
     <w:p>
       <w:pPr>
@@ -256,7 +258,27 @@
           <w:szCs w:val="32"/>
           <w:lang w:val="de-CH"/>
         </w:rPr>
-        <w:t>Simon Gfeller (gfels4)</w:t>
+        <w:t xml:space="preserve">Simon </w:t>
+      </w:r>
+      <w:proofErr w:type="spellStart"/>
+      <w:r>
+        <w:rPr>
+          <w:b/>
+          <w:sz w:val="32"/>
+          <w:szCs w:val="32"/>
+          <w:lang w:val="de-CH"/>
+        </w:rPr>
+        <w:t>Gfeller</w:t>
+      </w:r>
+      <w:proofErr w:type="spellEnd"/>
+      <w:r>
+        <w:rPr>
+          <w:b/>
+          <w:sz w:val="32"/>
+          <w:szCs w:val="32"/>
+          <w:lang w:val="de-CH"/>
+        </w:rPr>
+        <w:t xml:space="preserve"> (gfels4)</w:t>
       </w:r>
     </w:p>
     <w:p>
@@ -266,7 +288,7 @@
       <w:r>
         <w:br w:type="column"/>
       </w:r>
-      <w:bookmarkStart w:id="0" w:name="_Toc244915963"/>
+      <w:bookmarkStart w:id="0" w:name="_Toc245199293"/>
       <w:r>
         <w:lastRenderedPageBreak/>
         <w:t>Inhaltsverzeichnis</w:t>
@@ -294,6 +316,8 @@
       <w:r>
         <w:fldChar w:fldCharType="separate"/>
       </w:r>
+      <w:bookmarkStart w:id="1" w:name="_GoBack"/>
+      <w:bookmarkEnd w:id="1"/>
       <w:r>
         <w:rPr>
           <w:noProof/>
@@ -316,7 +340,7 @@
         <w:rPr>
           <w:noProof/>
         </w:rPr>
-        <w:instrText xml:space="preserve"> PAGEREF _Toc244915963 \h </w:instrText>
+        <w:instrText xml:space="preserve"> PAGEREF _Toc245199293 \h </w:instrText>
       </w:r>
       <w:r>
         <w:rPr>
@@ -376,7 +400,7 @@
         <w:rPr>
           <w:noProof/>
         </w:rPr>
-        <w:instrText xml:space="preserve"> PAGEREF _Toc244915964 \h </w:instrText>
+        <w:instrText xml:space="preserve"> PAGEREF _Toc245199294 \h </w:instrText>
       </w:r>
       <w:r>
         <w:rPr>
@@ -436,7 +460,7 @@
         <w:rPr>
           <w:noProof/>
         </w:rPr>
-        <w:instrText xml:space="preserve"> PAGEREF _Toc244915965 \h </w:instrText>
+        <w:instrText xml:space="preserve"> PAGEREF _Toc245199295 \h </w:instrText>
       </w:r>
       <w:r>
         <w:rPr>
@@ -496,7 +520,7 @@
         <w:rPr>
           <w:noProof/>
         </w:rPr>
-        <w:instrText xml:space="preserve"> PAGEREF _Toc244915966 \h </w:instrText>
+        <w:instrText xml:space="preserve"> PAGEREF _Toc245199296 \h </w:instrText>
       </w:r>
       <w:r>
         <w:rPr>
@@ -556,7 +580,7 @@
         <w:rPr>
           <w:noProof/>
         </w:rPr>
-        <w:instrText xml:space="preserve"> PAGEREF _Toc244915967 \h </w:instrText>
+        <w:instrText xml:space="preserve"> PAGEREF _Toc245199297 \h </w:instrText>
       </w:r>
       <w:r>
         <w:rPr>
@@ -573,7 +597,7 @@
         <w:rPr>
           <w:noProof/>
         </w:rPr>
-        <w:t>4</w:t>
+        <w:t>3</w:t>
       </w:r>
       <w:r>
         <w:rPr>
@@ -598,7 +622,7 @@
         <w:rPr>
           <w:noProof/>
         </w:rPr>
-        <w:t>Roboter Generieren</w:t>
+        <w:t>Ziel suchen</w:t>
       </w:r>
       <w:r>
         <w:rPr>
@@ -616,7 +640,7 @@
         <w:rPr>
           <w:noProof/>
         </w:rPr>
-        <w:instrText xml:space="preserve"> PAGEREF _Toc244915968 \h </w:instrText>
+        <w:instrText xml:space="preserve"> PAGEREF _Toc245199298 \h </w:instrText>
       </w:r>
       <w:r>
         <w:rPr>
@@ -633,67 +657,7 @@
         <w:rPr>
           <w:noProof/>
         </w:rPr>
-        <w:t>4</w:t>
-      </w:r>
-      <w:r>
-        <w:rPr>
-          <w:noProof/>
-        </w:rPr>
-        <w:fldChar w:fldCharType="end"/>
-      </w:r>
-    </w:p>
-    <w:p>
-      <w:pPr>
-        <w:pStyle w:val="Verzeichnis2"/>
-        <w:tabs>
-          <w:tab w:val="right" w:leader="dot" w:pos="9056"/>
-        </w:tabs>
-        <w:rPr>
-          <w:rFonts w:asciiTheme="minorHAnsi" w:hAnsiTheme="minorHAnsi"/>
-          <w:noProof/>
-          <w:lang w:eastAsia="ja-JP"/>
-        </w:rPr>
-      </w:pPr>
-      <w:r>
-        <w:rPr>
-          <w:noProof/>
-        </w:rPr>
-        <w:t>Ziel suchen</w:t>
-      </w:r>
-      <w:r>
-        <w:rPr>
-          <w:noProof/>
-        </w:rPr>
-        <w:tab/>
-      </w:r>
-      <w:r>
-        <w:rPr>
-          <w:noProof/>
-        </w:rPr>
-        <w:fldChar w:fldCharType="begin"/>
-      </w:r>
-      <w:r>
-        <w:rPr>
-          <w:noProof/>
-        </w:rPr>
-        <w:instrText xml:space="preserve"> PAGEREF _Toc244915969 \h </w:instrText>
-      </w:r>
-      <w:r>
-        <w:rPr>
-          <w:noProof/>
-        </w:rPr>
-      </w:r>
-      <w:r>
-        <w:rPr>
-          <w:noProof/>
-        </w:rPr>
-        <w:fldChar w:fldCharType="separate"/>
-      </w:r>
-      <w:r>
-        <w:rPr>
-          <w:noProof/>
-        </w:rPr>
-        <w:t>4</w:t>
+        <w:t>3</w:t>
       </w:r>
       <w:r>
         <w:rPr>
@@ -718,7 +682,7 @@
         <w:rPr>
           <w:noProof/>
         </w:rPr>
-        <w:t>Use Case UC1: Roboter Generieren</w:t>
+        <w:t>Use Case UC1: Ziel suchen</w:t>
       </w:r>
       <w:r>
         <w:rPr>
@@ -736,7 +700,7 @@
         <w:rPr>
           <w:noProof/>
         </w:rPr>
-        <w:instrText xml:space="preserve"> PAGEREF _Toc244915970 \h </w:instrText>
+        <w:instrText xml:space="preserve"> PAGEREF _Toc245199299 \h </w:instrText>
       </w:r>
       <w:r>
         <w:rPr>
@@ -753,7 +717,7 @@
         <w:rPr>
           <w:noProof/>
         </w:rPr>
-        <w:t>5</w:t>
+        <w:t>4</w:t>
       </w:r>
       <w:r>
         <w:rPr>
@@ -764,61 +728,11 @@
     </w:p>
     <w:p>
       <w:pPr>
-        <w:pStyle w:val="Verzeichnis1"/>
-        <w:tabs>
-          <w:tab w:val="right" w:leader="dot" w:pos="9056"/>
-        </w:tabs>
-        <w:rPr>
-          <w:rFonts w:asciiTheme="minorHAnsi" w:hAnsiTheme="minorHAnsi"/>
-          <w:noProof/>
-          <w:lang w:eastAsia="ja-JP"/>
-        </w:rPr>
-      </w:pPr>
-      <w:r>
-        <w:rPr>
-          <w:noProof/>
-        </w:rPr>
-        <w:t>Use Case UC1: Ziel suchen</w:t>
-      </w:r>
-      <w:r>
-        <w:rPr>
-          <w:noProof/>
-        </w:rPr>
-        <w:tab/>
-      </w:r>
-      <w:r>
-        <w:rPr>
-          <w:noProof/>
-        </w:rPr>
-        <w:fldChar w:fldCharType="begin"/>
-      </w:r>
-      <w:r>
-        <w:rPr>
-          <w:noProof/>
-        </w:rPr>
-        <w:instrText xml:space="preserve"> PAGEREF _Toc244915971 \h </w:instrText>
-      </w:r>
-      <w:r>
-        <w:rPr>
-          <w:noProof/>
-        </w:rPr>
-      </w:r>
-      <w:r>
-        <w:rPr>
-          <w:noProof/>
-        </w:rPr>
-        <w:fldChar w:fldCharType="separate"/>
-      </w:r>
-      <w:r>
-        <w:rPr>
-          <w:noProof/>
-        </w:rPr>
-        <w:t>5</w:t>
-      </w:r>
-      <w:r>
-        <w:rPr>
-          <w:noProof/>
-        </w:rPr>
+        <w:rPr>
+          <w:lang w:val="en-US"/>
+        </w:rPr>
+      </w:pPr>
+      <w:r>
         <w:fldChar w:fldCharType="end"/>
       </w:r>
     </w:p>
@@ -829,19 +743,9 @@
         </w:rPr>
       </w:pPr>
       <w:r>
-        <w:fldChar w:fldCharType="end"/>
-      </w:r>
-    </w:p>
-    <w:p>
-      <w:pPr>
         <w:rPr>
           <w:lang w:val="en-US"/>
         </w:rPr>
-      </w:pPr>
-      <w:r>
-        <w:rPr>
-          <w:lang w:val="en-US"/>
-        </w:rPr>
         <w:br w:type="column"/>
       </w:r>
     </w:p>
@@ -849,21 +753,21 @@
       <w:pPr>
         <w:pStyle w:val="berschrift1"/>
       </w:pPr>
-      <w:bookmarkStart w:id="1" w:name="_Toc244915964"/>
+      <w:bookmarkStart w:id="2" w:name="_Toc245199294"/>
       <w:r>
         <w:t>Akteure</w:t>
       </w:r>
-      <w:bookmarkEnd w:id="1"/>
+      <w:bookmarkEnd w:id="2"/>
     </w:p>
     <w:p>
       <w:pPr>
         <w:pStyle w:val="berschrift2"/>
       </w:pPr>
-      <w:bookmarkStart w:id="2" w:name="_Toc244915965"/>
+      <w:bookmarkStart w:id="3" w:name="_Toc245199295"/>
       <w:r>
         <w:t>Primäre Akteure</w:t>
       </w:r>
-      <w:bookmarkEnd w:id="2"/>
+      <w:bookmarkEnd w:id="3"/>
     </w:p>
     <w:p>
       <w:pPr>
@@ -883,11 +787,11 @@
       <w:pPr>
         <w:pStyle w:val="berschrift1"/>
       </w:pPr>
-      <w:bookmarkStart w:id="3" w:name="_Toc244915966"/>
+      <w:bookmarkStart w:id="4" w:name="_Toc245199296"/>
       <w:r>
         <w:t>Benutzer Goals</w:t>
       </w:r>
-      <w:bookmarkEnd w:id="3"/>
+      <w:bookmarkEnd w:id="4"/>
     </w:p>
     <w:p>
       <w:pPr>
@@ -911,13 +815,16 @@
       <w:pPr>
         <w:pStyle w:val="berschrift1"/>
       </w:pPr>
-      <w:bookmarkStart w:id="4" w:name="_Toc244915967"/>
-      <w:bookmarkStart w:id="5" w:name="_GoBack"/>
+      <w:bookmarkStart w:id="5" w:name="_Toc245199297"/>
+      <w:proofErr w:type="spellStart"/>
+      <w:r>
+        <w:t>Use</w:t>
+      </w:r>
+      <w:proofErr w:type="spellEnd"/>
+      <w:r>
+        <w:t xml:space="preserve"> Cases</w:t>
+      </w:r>
       <w:bookmarkEnd w:id="5"/>
-      <w:r>
-        <w:t>Use Cases</w:t>
-      </w:r>
-      <w:bookmarkEnd w:id="4"/>
     </w:p>
     <w:p>
       <w:pPr>
@@ -984,142 +891,52 @@
       <w:pPr>
         <w:pStyle w:val="berschrift2"/>
       </w:pPr>
-      <w:bookmarkStart w:id="6" w:name="_Toc244915968"/>
-      <w:r>
-        <w:t xml:space="preserve">Roboter </w:t>
-      </w:r>
-      <w:r>
-        <w:t>Generieren</w:t>
+      <w:bookmarkStart w:id="6" w:name="_Toc245199298"/>
+      <w:r>
+        <w:t xml:space="preserve">Ziel </w:t>
+      </w:r>
+      <w:r>
+        <w:t>suchen</w:t>
       </w:r>
       <w:bookmarkEnd w:id="6"/>
     </w:p>
     <w:p>
       <w:r>
-        <w:t xml:space="preserve">Der Roboter wird mit den Initialdaten (Grösse des Spielfelds und Positionskoordinaten) gestartet. </w:t>
-      </w:r>
-    </w:p>
-    <w:p>
-      <w:pPr>
-        <w:pStyle w:val="berschrift2"/>
-      </w:pPr>
-      <w:bookmarkStart w:id="7" w:name="_Toc244915969"/>
-      <w:r>
-        <w:t xml:space="preserve">Ziel </w:t>
-      </w:r>
-      <w:r>
-        <w:t>suchen</w:t>
+        <w:t xml:space="preserve">Der Roboter sucht nach einem bestimmten Algorithmus das Spielfeld ab, d.h. Er kann sich fortbewegen, jeweils -90° und +90° scannen und die Hindernisse und die Spielrandfläche so erforschen. </w:t>
+      </w:r>
+    </w:p>
+    <w:p/>
+    <w:p>
+      <w:pPr>
+        <w:pStyle w:val="berschrift1"/>
+      </w:pPr>
+      <w:r>
+        <w:br w:type="column"/>
+      </w:r>
+      <w:bookmarkStart w:id="7" w:name="_Toc245199299"/>
+      <w:proofErr w:type="spellStart"/>
+      <w:r>
+        <w:lastRenderedPageBreak/>
+        <w:t>Use</w:t>
+      </w:r>
+      <w:proofErr w:type="spellEnd"/>
+      <w:r>
+        <w:t xml:space="preserve"> Case UC1: Ziel suchen</w:t>
       </w:r>
       <w:bookmarkEnd w:id="7"/>
     </w:p>
     <w:p>
       <w:r>
-        <w:t xml:space="preserve">Der Roboter sucht nach einem bestimmten Algorithmus das Spielfeld ab, d.h. Er kann sich fortbewegen, jeweils -90° und +90° scannen und die Hindernisse und die Spielrandfläche so erforschen. </w:t>
-      </w:r>
-    </w:p>
-    <w:p/>
-    <w:p>
-      <w:pPr>
-        <w:pStyle w:val="berschrift1"/>
-      </w:pPr>
-      <w:r>
-        <w:br w:type="column"/>
-      </w:r>
-      <w:bookmarkStart w:id="8" w:name="_Toc244915970"/>
-      <w:r>
-        <w:lastRenderedPageBreak/>
-        <w:t xml:space="preserve">Use Case UC1: </w:t>
-      </w:r>
-      <w:r>
-        <w:t xml:space="preserve">Roboter </w:t>
-      </w:r>
-      <w:r>
-        <w:t>Generieren</w:t>
-      </w:r>
-      <w:bookmarkEnd w:id="8"/>
-    </w:p>
-    <w:p>
-      <w:r>
         <w:rPr>
           <w:b/>
         </w:rPr>
         <w:t xml:space="preserve">Primärer Akteur: </w:t>
       </w:r>
+      <w:proofErr w:type="spellStart"/>
       <w:r>
         <w:t>Robter</w:t>
       </w:r>
-      <w:r>
-        <w:rPr>
-          <w:b/>
-        </w:rPr>
-        <w:t xml:space="preserve"> </w:t>
-      </w:r>
-    </w:p>
-    <w:p>
-      <w:r>
-        <w:rPr>
-          <w:b/>
-        </w:rPr>
-        <w:t xml:space="preserve">Haupterfolgs Szenario: </w:t>
-      </w:r>
-    </w:p>
-    <w:p>
-      <w:pPr>
-        <w:pStyle w:val="Nummerierung"/>
-      </w:pPr>
-      <w:r>
-        <w:t xml:space="preserve">Der Roboter wird </w:t>
-      </w:r>
-      <w:r>
-        <w:t>erstellt</w:t>
-      </w:r>
-    </w:p>
-    <w:p>
-      <w:pPr>
-        <w:pStyle w:val="Nummerierung"/>
-      </w:pPr>
-      <w:r>
-        <w:t>Er erhält die Spielfeldgrösse</w:t>
-      </w:r>
-    </w:p>
-    <w:p>
-      <w:pPr>
-        <w:pStyle w:val="Nummerierung"/>
-      </w:pPr>
-      <w:r>
-        <w:t>Er erhält seine aktuelle Position</w:t>
-      </w:r>
-      <w:r>
-        <w:t xml:space="preserve"> und seine Richtung</w:t>
-      </w:r>
-    </w:p>
-    <w:p>
-      <w:pPr>
-        <w:pStyle w:val="Nummerierung"/>
-      </w:pPr>
-      <w:r>
-        <w:t xml:space="preserve">Der Roboter speichert die angegebenen Angaben. </w:t>
-      </w:r>
-    </w:p>
-    <w:p>
-      <w:pPr>
-        <w:pStyle w:val="berschrift1"/>
-      </w:pPr>
-      <w:bookmarkStart w:id="9" w:name="_Toc244915971"/>
-      <w:r>
-        <w:t>Use Case UC1: Ziel suchen</w:t>
-      </w:r>
-      <w:bookmarkEnd w:id="9"/>
-    </w:p>
-    <w:p>
-      <w:r>
-        <w:rPr>
-          <w:b/>
-        </w:rPr>
-        <w:t xml:space="preserve">Primärer Akteur: </w:t>
-      </w:r>
-      <w:r>
-        <w:t>Robter</w:t>
-      </w:r>
+      <w:proofErr w:type="spellEnd"/>
       <w:r>
         <w:rPr>
           <w:b/>
@@ -1156,7 +973,15 @@
         </w:numPr>
       </w:pPr>
       <w:r>
-        <w:t>Der Roboter scannt seine Umgebung (-90° und +90° des aktuellen Standpunktes)</w:t>
+        <w:t xml:space="preserve">Position, Richtung und </w:t>
+      </w:r>
+      <w:proofErr w:type="spellStart"/>
+      <w:r>
+        <w:t>Spielfeldgrösse</w:t>
+      </w:r>
+      <w:proofErr w:type="spellEnd"/>
+      <w:r>
+        <w:t xml:space="preserve"> werden gespeichert. </w:t>
       </w:r>
     </w:p>
     <w:p>
@@ -1168,7 +993,7 @@
         </w:numPr>
       </w:pPr>
       <w:r>
-        <w:t xml:space="preserve">Der Roboter berechnet die Umliegenden Spielfeldränder und erkannte Hindernisse. </w:t>
+        <w:t>Der Roboter scannt seine Umgebung (-90° und +90° des aktuellen Standpunktes)</w:t>
       </w:r>
     </w:p>
     <w:p>
@@ -1180,7 +1005,7 @@
         </w:numPr>
       </w:pPr>
       <w:r>
-        <w:t xml:space="preserve">Der Roboter berechnet die noch unentdeckte Spielfeldfläche. </w:t>
+        <w:t xml:space="preserve">Der Roboter berechnet die Umliegenden Spielfeldränder und erkannte Hindernisse. </w:t>
       </w:r>
     </w:p>
     <w:p>
@@ -1192,6 +1017,18 @@
         </w:numPr>
       </w:pPr>
       <w:r>
+        <w:t xml:space="preserve">Der Roboter berechnet die noch unentdeckte Spielfeldfläche. </w:t>
+      </w:r>
+    </w:p>
+    <w:p>
+      <w:pPr>
+        <w:pStyle w:val="Nummerierung"/>
+        <w:numPr>
+          <w:ilvl w:val="0"/>
+          <w:numId w:val="11"/>
+        </w:numPr>
+      </w:pPr>
+      <w:r>
         <w:t xml:space="preserve">Der Roboter bewegt sich zum nächsten berechneten Standpunkt fort. </w:t>
       </w:r>
     </w:p>
@@ -1210,7 +1047,10 @@
     </w:p>
     <w:p>
       <w:r>
-        <w:t>2. – 5.</w:t>
+        <w:t>3. – 6</w:t>
+      </w:r>
+      <w:r>
+        <w:t>.</w:t>
       </w:r>
       <w:r>
         <w:tab/>
@@ -1219,7 +1059,10 @@
     </w:p>
     <w:p>
       <w:r>
-        <w:t xml:space="preserve">5. </w:t>
+        <w:t>6</w:t>
+      </w:r>
+      <w:r>
+        <w:t xml:space="preserve">. </w:t>
       </w:r>
       <w:r>
         <w:tab/>
@@ -1330,7 +1173,7 @@
         <w:rStyle w:val="Seitenzahl"/>
         <w:noProof/>
       </w:rPr>
-      <w:t>4</w:t>
+      <w:t>2</w:t>
     </w:r>
     <w:r>
       <w:rPr>
@@ -1417,7 +1260,14 @@
     </w:r>
     <w:r>
       <w:tab/>
-      <w:t>Use Case</w:t>
+    </w:r>
+    <w:proofErr w:type="spellStart"/>
+    <w:r>
+      <w:t>Use</w:t>
+    </w:r>
+    <w:proofErr w:type="spellEnd"/>
+    <w:r>
+      <w:t xml:space="preserve"> Case</w:t>
     </w:r>
   </w:p>
 </w:hdr>
@@ -3153,7 +3003,7 @@
 </file>
 
 <file path=customXml/itemProps1.xml><?xml version="1.0" encoding="utf-8"?>
-<ds:datastoreItem xmlns:ds="http://schemas.openxmlformats.org/officeDocument/2006/customXml" ds:itemID="{11F825DF-83A7-0B43-8771-CE4271A6586B}">
+<ds:datastoreItem xmlns:ds="http://schemas.openxmlformats.org/officeDocument/2006/customXml" ds:itemID="{4D2B9F08-B757-A442-A96A-DF0DEB40C8E1}">
   <ds:schemaRefs>
     <ds:schemaRef ds:uri="http://schemas.openxmlformats.org/officeDocument/2006/bibliography"/>
   </ds:schemaRefs>

</xml_diff>